<commit_message>
feat: add phys lab 3
</commit_message>
<xml_diff>
--- a/2 year/Физика/Лабораторная работа 3.03/Отчет.docx
+++ b/2 year/Физика/Лабораторная работа 3.03/Отчет.docx
@@ -673,13 +673,7 @@
           <w:rPr>
             <w:rFonts w:ascii="Cambria Math" w:hAnsi="Cambria Math"/>
           </w:rPr>
-          <m:t xml:space="preserve"> </m:t>
-        </m:r>
-        <m:r>
-          <w:rPr>
-            <w:rFonts w:ascii="Cambria Math" w:hAnsi="Cambria Math"/>
-          </w:rPr>
-          <m:t>1</m:t>
+          <m:t xml:space="preserve"> 1</m:t>
         </m:r>
         <m:r>
           <w:rPr>
@@ -6792,14 +6786,27 @@
       <w:r>
         <w:t xml:space="preserve">Таблица </w:t>
       </w:r>
-      <w:fldSimple w:instr=" SEQ Таблица \* ARABIC ">
-        <w:r>
-          <w:rPr>
-            <w:noProof/>
-          </w:rPr>
-          <w:t>1</w:t>
-        </w:r>
-      </w:fldSimple>
+      <w:r>
+        <w:fldChar w:fldCharType="begin"/>
+      </w:r>
+      <w:r>
+        <w:instrText xml:space="preserve"> SEQ Таблица \* ARABIC </w:instrText>
+      </w:r>
+      <w:r>
+        <w:fldChar w:fldCharType="separate"/>
+      </w:r>
+      <w:r>
+        <w:rPr>
+          <w:noProof/>
+        </w:rPr>
+        <w:t>1</w:t>
+      </w:r>
+      <w:r>
+        <w:rPr>
+          <w:noProof/>
+        </w:rPr>
+        <w:fldChar w:fldCharType="end"/>
+      </w:r>
       <w:r>
         <w:t xml:space="preserve">. </w:t>
       </w:r>
@@ -7523,14 +7530,27 @@
       <w:r>
         <w:t xml:space="preserve">Таблица </w:t>
       </w:r>
-      <w:fldSimple w:instr=" SEQ Таблица \* ARABIC ">
-        <w:r>
-          <w:rPr>
-            <w:noProof/>
-          </w:rPr>
-          <w:t>2</w:t>
-        </w:r>
-      </w:fldSimple>
+      <w:r>
+        <w:fldChar w:fldCharType="begin"/>
+      </w:r>
+      <w:r>
+        <w:instrText xml:space="preserve"> SEQ Таблица \* ARABIC </w:instrText>
+      </w:r>
+      <w:r>
+        <w:fldChar w:fldCharType="separate"/>
+      </w:r>
+      <w:r>
+        <w:rPr>
+          <w:noProof/>
+        </w:rPr>
+        <w:t>2</w:t>
+      </w:r>
+      <w:r>
+        <w:rPr>
+          <w:noProof/>
+        </w:rPr>
+        <w:fldChar w:fldCharType="end"/>
+      </w:r>
       <w:r>
         <w:t>. Значения критической силы катодного тока и индукции</w:t>
       </w:r>
@@ -7977,13 +7997,7 @@
           <w:rPr>
             <w:rFonts w:ascii="Cambria Math" w:hAnsi="Cambria Math"/>
           </w:rPr>
-          <m:t>1,37752</m:t>
-        </m:r>
-        <m:r>
-          <w:rPr>
-            <w:rFonts w:ascii="Cambria Math" w:hAnsi="Cambria Math"/>
-          </w:rPr>
-          <m:t>*</m:t>
+          <m:t>1,37752*</m:t>
         </m:r>
         <m:sSup>
           <m:sSupPr>
@@ -8017,7 +8031,6 @@
       <w:pPr>
         <w:rPr>
           <w:i/>
-          <w:lang w:val="en-US"/>
         </w:rPr>
       </w:pPr>
       <w:r>
@@ -8132,7 +8145,6 @@
         <m:r>
           <w:rPr>
             <w:rFonts w:ascii="Cambria Math" w:hAnsi="Cambria Math"/>
-            <w:lang w:val="en-US"/>
           </w:rPr>
           <m:t>= 0</m:t>
         </m:r>
@@ -8142,16 +8154,10 @@
       <w:pPr>
         <w:rPr>
           <w:i/>
-          <w:lang w:val="en-US"/>
         </w:rPr>
       </w:pPr>
     </w:p>
     <w:p>
-      <w:pPr>
-        <w:rPr>
-          <w:lang w:val="en-US"/>
-        </w:rPr>
-      </w:pPr>
       <w:r>
         <w:t>10. Расчет погрешностей измерений (</w:t>
       </w:r>
@@ -8538,14 +8544,7 @@
                   <w:rFonts w:ascii="Cambria Math" w:hAnsi="Cambria Math"/>
                   <w:lang w:val="en-US"/>
                 </w:rPr>
-                <m:t>1,378</m:t>
-              </m:r>
-              <m:r>
-                <w:rPr>
-                  <w:rFonts w:ascii="Cambria Math" w:hAnsi="Cambria Math"/>
-                  <w:lang w:val="en-US"/>
-                </w:rPr>
-                <m:t>*</m:t>
+                <m:t>1,378*</m:t>
               </m:r>
               <m:sSup>
                 <m:sSupPr>
@@ -8590,14 +8589,7 @@
                   <w:rFonts w:ascii="Cambria Math" w:hAnsi="Cambria Math"/>
                   <w:lang w:val="en-US"/>
                 </w:rPr>
-                <m:t>1,37</m:t>
-              </m:r>
-              <m:r>
-                <w:rPr>
-                  <w:rFonts w:ascii="Cambria Math" w:hAnsi="Cambria Math"/>
-                  <w:lang w:val="en-US"/>
-                </w:rPr>
-                <m:t>8*</m:t>
+                <m:t>1,378*</m:t>
               </m:r>
               <m:sSup>
                 <m:sSupPr>
@@ -8759,7 +8751,6 @@
       <w:pPr>
         <w:rPr>
           <w:i/>
-          <w:lang w:val="en-US"/>
         </w:rPr>
       </w:pPr>
       <m:oMath>
@@ -8807,7 +8798,6 @@
         <m:r>
           <w:rPr>
             <w:rFonts w:ascii="Cambria Math" w:hAnsi="Cambria Math"/>
-            <w:lang w:val="en-US"/>
           </w:rPr>
           <m:t>=</m:t>
         </m:r>
@@ -8825,77 +8815,50 @@
             <m:r>
               <w:rPr>
                 <w:rFonts w:ascii="Cambria Math" w:hAnsi="Cambria Math"/>
-                <w:lang w:val="en-US"/>
-              </w:rPr>
-              <m:t>1,37*</m:t>
+              </w:rPr>
+              <m:t>1,37±0,1</m:t>
             </m:r>
-            <m:sSup>
-              <m:sSupPr>
-                <m:ctrlPr>
-                  <w:rPr>
-                    <w:rFonts w:ascii="Cambria Math" w:hAnsi="Cambria Math"/>
-                    <w:i/>
-                    <w:lang w:val="en-US"/>
-                  </w:rPr>
-                </m:ctrlPr>
-              </m:sSupPr>
-              <m:e>
-                <m:r>
-                  <w:rPr>
-                    <w:rFonts w:ascii="Cambria Math" w:hAnsi="Cambria Math"/>
-                    <w:lang w:val="en-US"/>
-                  </w:rPr>
-                  <m:t>10</m:t>
-                </m:r>
-              </m:e>
-              <m:sup>
-                <m:r>
-                  <w:rPr>
-                    <w:rFonts w:ascii="Cambria Math" w:hAnsi="Cambria Math"/>
-                    <w:lang w:val="en-US"/>
-                  </w:rPr>
-                  <m:t>11</m:t>
-                </m:r>
-              </m:sup>
-            </m:sSup>
+            <m:r>
+              <w:rPr>
+                <w:rFonts w:ascii="Cambria Math" w:hAnsi="Cambria Math"/>
+              </w:rPr>
+              <m:t>4</m:t>
+            </m:r>
+          </m:e>
+        </m:d>
+        <m:r>
+          <w:rPr>
+            <w:rFonts w:ascii="Cambria Math" w:hAnsi="Cambria Math"/>
+          </w:rPr>
+          <m:t>*</m:t>
+        </m:r>
+        <m:sSup>
+          <m:sSupPr>
+            <m:ctrlPr>
+              <w:rPr>
+                <w:rFonts w:ascii="Cambria Math" w:hAnsi="Cambria Math"/>
+                <w:i/>
+              </w:rPr>
+            </m:ctrlPr>
+          </m:sSupPr>
+          <m:e>
+            <m:r>
+              <w:rPr>
+                <w:rFonts w:ascii="Cambria Math" w:hAnsi="Cambria Math"/>
+              </w:rPr>
+              <m:t>10</m:t>
+            </m:r>
+          </m:e>
+          <m:sup>
             <m:r>
               <w:rPr>
                 <w:rFonts w:ascii="Cambria Math" w:hAnsi="Cambria Math"/>
                 <w:lang w:val="en-US"/>
               </w:rPr>
-              <m:t>±0,137*</m:t>
+              <m:t>11</m:t>
             </m:r>
-            <m:sSup>
-              <m:sSupPr>
-                <m:ctrlPr>
-                  <w:rPr>
-                    <w:rFonts w:ascii="Cambria Math" w:hAnsi="Cambria Math"/>
-                    <w:i/>
-                    <w:lang w:val="en-US"/>
-                  </w:rPr>
-                </m:ctrlPr>
-              </m:sSupPr>
-              <m:e>
-                <m:r>
-                  <w:rPr>
-                    <w:rFonts w:ascii="Cambria Math" w:hAnsi="Cambria Math"/>
-                    <w:lang w:val="en-US"/>
-                  </w:rPr>
-                  <m:t>10</m:t>
-                </m:r>
-              </m:e>
-              <m:sup>
-                <m:r>
-                  <w:rPr>
-                    <w:rFonts w:ascii="Cambria Math" w:hAnsi="Cambria Math"/>
-                    <w:lang w:val="en-US"/>
-                  </w:rPr>
-                  <m:t>11</m:t>
-                </m:r>
-              </m:sup>
-            </m:sSup>
-          </m:e>
-        </m:d>
+          </m:sup>
+        </m:sSup>
         <m:f>
           <m:fPr>
             <m:ctrlPr>
@@ -8940,28 +8903,24 @@
       <w:r>
         <w:rPr>
           <w:i/>
-          <w:lang w:val="en-US"/>
         </w:rPr>
         <w:tab/>
       </w:r>
       <w:r>
         <w:rPr>
           <w:i/>
-          <w:lang w:val="en-US"/>
         </w:rPr>
         <w:tab/>
       </w:r>
       <w:r>
         <w:rPr>
           <w:i/>
-          <w:lang w:val="en-US"/>
         </w:rPr>
         <w:tab/>
       </w:r>
       <w:r>
         <w:rPr>
           <w:i/>
-          <w:lang w:val="en-US"/>
         </w:rPr>
         <w:t xml:space="preserve"> </w:t>
       </w:r>
@@ -8971,17 +8930,17 @@
             <w:rFonts w:ascii="Cambria Math" w:hAnsi="Cambria Math"/>
             <w:lang w:val="en-US"/>
           </w:rPr>
-          <m:t>ε = 10%</m:t>
+          <m:t>ε</m:t>
+        </m:r>
+        <m:r>
+          <w:rPr>
+            <w:rFonts w:ascii="Cambria Math" w:hAnsi="Cambria Math"/>
+          </w:rPr>
+          <m:t xml:space="preserve"> = 10%</m:t>
         </m:r>
       </m:oMath>
     </w:p>
-    <w:p>
-      <w:pPr>
-        <w:rPr>
-          <w:lang w:val="en-US"/>
-        </w:rPr>
-      </w:pPr>
-    </w:p>
+    <w:p/>
     <w:p/>
     <w:p>
       <w:r>
@@ -9145,22 +9104,32 @@
       <w:pPr>
         <w:pStyle w:val="af"/>
         <w:jc w:val="center"/>
-        <w:rPr>
-          <w:lang w:val="en-US"/>
-        </w:rPr>
       </w:pPr>
       <w:bookmarkStart w:id="2" w:name="_Ref164643225"/>
       <w:r>
         <w:t xml:space="preserve">Рис </w:t>
       </w:r>
-      <w:fldSimple w:instr=" SEQ Рис \* ARABIC ">
-        <w:r>
-          <w:rPr>
-            <w:noProof/>
-          </w:rPr>
-          <w:t>1</w:t>
-        </w:r>
-      </w:fldSimple>
+      <w:r>
+        <w:fldChar w:fldCharType="begin"/>
+      </w:r>
+      <w:r>
+        <w:instrText xml:space="preserve"> SEQ Рис \* ARABIC </w:instrText>
+      </w:r>
+      <w:r>
+        <w:fldChar w:fldCharType="separate"/>
+      </w:r>
+      <w:r>
+        <w:rPr>
+          <w:noProof/>
+        </w:rPr>
+        <w:t>1</w:t>
+      </w:r>
+      <w:r>
+        <w:rPr>
+          <w:noProof/>
+        </w:rPr>
+        <w:fldChar w:fldCharType="end"/>
+      </w:r>
       <w:r>
         <w:t>. Принципиальная электрическая схема измерительного стенда</w:t>
       </w:r>
@@ -9213,10 +9182,10 @@
           <w:noProof/>
         </w:rPr>
         <w:drawing>
-          <wp:inline distT="0" distB="0" distL="0" distR="0" wp14:anchorId="2D3C114D" wp14:editId="4577C6B6">
-            <wp:extent cx="6482080" cy="2849245"/>
-            <wp:effectExtent l="0" t="0" r="13970" b="8255"/>
-            <wp:docPr id="1700597529" name="Диаграмма 1">
+          <wp:inline distT="0" distB="0" distL="0" distR="0" wp14:anchorId="17DEFBA0" wp14:editId="29134D0C">
+            <wp:extent cx="6482080" cy="2689860"/>
+            <wp:effectExtent l="0" t="0" r="0" b="0"/>
+            <wp:docPr id="75619431" name="Диаграмма 1">
               <a:extLst xmlns:a="http://schemas.openxmlformats.org/drawingml/2006/main">
                 <a:ext uri="{FF2B5EF4-FFF2-40B4-BE49-F238E27FC236}">
                   <a16:creationId xmlns:a16="http://schemas.microsoft.com/office/drawing/2014/main" id="{AC064CFB-9AD3-8EF1-BAFF-08DF071FCCF4}"/>
@@ -9241,14 +9210,27 @@
       <w:r>
         <w:t xml:space="preserve">График </w:t>
       </w:r>
-      <w:fldSimple w:instr=" SEQ График \* ARABIC ">
-        <w:r>
-          <w:rPr>
-            <w:noProof/>
-          </w:rPr>
-          <w:t>1</w:t>
-        </w:r>
-      </w:fldSimple>
+      <w:r>
+        <w:fldChar w:fldCharType="begin"/>
+      </w:r>
+      <w:r>
+        <w:instrText xml:space="preserve"> SEQ График \* ARABIC </w:instrText>
+      </w:r>
+      <w:r>
+        <w:fldChar w:fldCharType="separate"/>
+      </w:r>
+      <w:r>
+        <w:rPr>
+          <w:noProof/>
+        </w:rPr>
+        <w:t>1</w:t>
+      </w:r>
+      <w:r>
+        <w:rPr>
+          <w:noProof/>
+        </w:rPr>
+        <w:fldChar w:fldCharType="end"/>
+      </w:r>
       <w:r>
         <w:t xml:space="preserve">. </w:t>
       </w:r>
@@ -9294,14 +9276,27 @@
       <w:r>
         <w:t xml:space="preserve">График </w:t>
       </w:r>
-      <w:fldSimple w:instr=" SEQ График \* ARABIC ">
-        <w:r>
-          <w:rPr>
-            <w:noProof/>
-          </w:rPr>
-          <w:t>2</w:t>
-        </w:r>
-      </w:fldSimple>
+      <w:r>
+        <w:fldChar w:fldCharType="begin"/>
+      </w:r>
+      <w:r>
+        <w:instrText xml:space="preserve"> SEQ График \* ARABIC </w:instrText>
+      </w:r>
+      <w:r>
+        <w:fldChar w:fldCharType="separate"/>
+      </w:r>
+      <w:r>
+        <w:rPr>
+          <w:noProof/>
+        </w:rPr>
+        <w:t>2</w:t>
+      </w:r>
+      <w:r>
+        <w:rPr>
+          <w:noProof/>
+        </w:rPr>
+        <w:fldChar w:fldCharType="end"/>
+      </w:r>
       <w:r>
         <w:t xml:space="preserve">. </w:t>
       </w:r>
@@ -9342,19 +9337,35 @@
     <w:p>
       <w:pPr>
         <w:pStyle w:val="af"/>
+        <w:rPr>
+          <w:lang w:val="en-US"/>
+        </w:rPr>
       </w:pPr>
       <w:bookmarkStart w:id="5" w:name="_Ref164645648"/>
       <w:r>
         <w:t xml:space="preserve">График </w:t>
       </w:r>
-      <w:fldSimple w:instr=" SEQ График \* ARABIC ">
-        <w:r>
-          <w:rPr>
-            <w:noProof/>
-          </w:rPr>
-          <w:t>3</w:t>
-        </w:r>
-      </w:fldSimple>
+      <w:r>
+        <w:fldChar w:fldCharType="begin"/>
+      </w:r>
+      <w:r>
+        <w:instrText xml:space="preserve"> SEQ График \* ARABIC </w:instrText>
+      </w:r>
+      <w:r>
+        <w:fldChar w:fldCharType="separate"/>
+      </w:r>
+      <w:r>
+        <w:rPr>
+          <w:noProof/>
+        </w:rPr>
+        <w:t>3</w:t>
+      </w:r>
+      <w:r>
+        <w:rPr>
+          <w:noProof/>
+        </w:rPr>
+        <w:fldChar w:fldCharType="end"/>
+      </w:r>
       <w:r>
         <w:t xml:space="preserve">. </w:t>
       </w:r>
@@ -9363,10 +9374,2327 @@
       </w:r>
       <w:bookmarkEnd w:id="5"/>
     </w:p>
+    <w:p>
+      <w:pPr>
+        <w:widowControl/>
+        <w:autoSpaceDE/>
+        <w:autoSpaceDN/>
+        <w:adjustRightInd/>
+        <w:rPr>
+          <w:i/>
+          <w:iCs w:val="0"/>
+          <w:color w:val="1F497D" w:themeColor="text2"/>
+          <w:sz w:val="18"/>
+          <w:szCs w:val="18"/>
+          <w:lang w:val="en-US"/>
+        </w:rPr>
+      </w:pPr>
+      <w:r>
+        <w:rPr>
+          <w:lang w:val="en-US"/>
+        </w:rPr>
+        <w:br w:type="page"/>
+      </w:r>
+    </w:p>
+    <w:p>
+      <w:pPr>
+        <w:pStyle w:val="af"/>
+        <w:rPr>
+          <w:lang w:val="en-US"/>
+        </w:rPr>
+      </w:pPr>
+      <w:r>
+        <w:rPr>
+          <w:lang w:val="en-US"/>
+        </w:rPr>
+        <w:lastRenderedPageBreak/>
+        <w:drawing>
+          <wp:inline distT="0" distB="0" distL="0" distR="0" wp14:anchorId="0B51A7C0" wp14:editId="6667E062">
+            <wp:extent cx="6482080" cy="1892935"/>
+            <wp:effectExtent l="0" t="0" r="0" b="0"/>
+            <wp:docPr id="2023979402" name="Рисунок 1"/>
+            <wp:cNvGraphicFramePr>
+              <a:graphicFrameLocks xmlns:a="http://schemas.openxmlformats.org/drawingml/2006/main" noChangeAspect="1"/>
+            </wp:cNvGraphicFramePr>
+            <a:graphic xmlns:a="http://schemas.openxmlformats.org/drawingml/2006/main">
+              <a:graphicData uri="http://schemas.openxmlformats.org/drawingml/2006/picture">
+                <pic:pic xmlns:pic="http://schemas.openxmlformats.org/drawingml/2006/picture">
+                  <pic:nvPicPr>
+                    <pic:cNvPr id="2023979402" name=""/>
+                    <pic:cNvPicPr/>
+                  </pic:nvPicPr>
+                  <pic:blipFill>
+                    <a:blip r:embed="rId13"/>
+                    <a:stretch>
+                      <a:fillRect/>
+                    </a:stretch>
+                  </pic:blipFill>
+                  <pic:spPr>
+                    <a:xfrm>
+                      <a:off x="0" y="0"/>
+                      <a:ext cx="6482080" cy="1892935"/>
+                    </a:xfrm>
+                    <a:prstGeom prst="rect">
+                      <a:avLst/>
+                    </a:prstGeom>
+                  </pic:spPr>
+                </pic:pic>
+              </a:graphicData>
+            </a:graphic>
+          </wp:inline>
+        </w:drawing>
+      </w:r>
+    </w:p>
+    <w:p>
+      <w:pPr>
+        <w:pStyle w:val="ab"/>
+        <w:numPr>
+          <w:ilvl w:val="0"/>
+          <w:numId w:val="5"/>
+        </w:numPr>
+        <w:rPr>
+          <w:lang w:val="en-US"/>
+        </w:rPr>
+      </w:pPr>
+      <w:r>
+        <w:t>Табличное значение удельного заряда электрона</w:t>
+      </w:r>
+    </w:p>
+    <w:p>
+      <w:pPr>
+        <w:pStyle w:val="ab"/>
+        <w:rPr>
+          <w:lang w:val="en-US"/>
+        </w:rPr>
+      </w:pPr>
+      <m:oMathPara>
+        <m:oMath>
+          <m:f>
+            <m:fPr>
+              <m:ctrlPr>
+                <w:rPr>
+                  <w:rFonts w:ascii="Cambria Math" w:hAnsi="Cambria Math"/>
+                  <w:lang w:val="en-US"/>
+                </w:rPr>
+              </m:ctrlPr>
+            </m:fPr>
+            <m:num>
+              <m:r>
+                <w:rPr>
+                  <w:rFonts w:ascii="Cambria Math" w:hAnsi="Cambria Math"/>
+                  <w:lang w:val="en-US"/>
+                </w:rPr>
+                <m:t>e</m:t>
+              </m:r>
+              <m:ctrlPr>
+                <w:rPr>
+                  <w:rFonts w:ascii="Cambria Math" w:hAnsi="Cambria Math"/>
+                  <w:i/>
+                  <w:lang w:val="en-US"/>
+                </w:rPr>
+              </m:ctrlPr>
+            </m:num>
+            <m:den>
+              <m:r>
+                <w:rPr>
+                  <w:rFonts w:ascii="Cambria Math" w:hAnsi="Cambria Math"/>
+                  <w:lang w:val="en-US"/>
+                </w:rPr>
+                <m:t>m</m:t>
+              </m:r>
+              <m:ctrlPr>
+                <w:rPr>
+                  <w:rFonts w:ascii="Cambria Math" w:hAnsi="Cambria Math"/>
+                  <w:i/>
+                  <w:lang w:val="en-US"/>
+                </w:rPr>
+              </m:ctrlPr>
+            </m:den>
+          </m:f>
+          <m:r>
+            <w:rPr>
+              <w:rFonts w:ascii="Cambria Math" w:hAnsi="Cambria Math"/>
+              <w:lang w:val="en-US"/>
+            </w:rPr>
+            <m:t>=1,76*</m:t>
+          </m:r>
+          <m:sSup>
+            <m:sSupPr>
+              <m:ctrlPr>
+                <w:rPr>
+                  <w:rFonts w:ascii="Cambria Math" w:hAnsi="Cambria Math"/>
+                  <w:i/>
+                  <w:lang w:val="en-US"/>
+                </w:rPr>
+              </m:ctrlPr>
+            </m:sSupPr>
+            <m:e>
+              <m:r>
+                <w:rPr>
+                  <w:rFonts w:ascii="Cambria Math" w:hAnsi="Cambria Math"/>
+                  <w:lang w:val="en-US"/>
+                </w:rPr>
+                <m:t>10</m:t>
+              </m:r>
+            </m:e>
+            <m:sup>
+              <m:r>
+                <w:rPr>
+                  <w:rFonts w:ascii="Cambria Math" w:hAnsi="Cambria Math"/>
+                  <w:lang w:val="en-US"/>
+                </w:rPr>
+                <m:t>11</m:t>
+              </m:r>
+            </m:sup>
+          </m:sSup>
+          <m:f>
+            <m:fPr>
+              <m:ctrlPr>
+                <w:rPr>
+                  <w:rFonts w:ascii="Cambria Math" w:hAnsi="Cambria Math"/>
+                  <w:lang w:val="en-US"/>
+                </w:rPr>
+              </m:ctrlPr>
+            </m:fPr>
+            <m:num>
+              <m:r>
+                <w:rPr>
+                  <w:rFonts w:ascii="Cambria Math" w:hAnsi="Cambria Math"/>
+                </w:rPr>
+                <m:t>Кл</m:t>
+              </m:r>
+              <m:ctrlPr>
+                <w:rPr>
+                  <w:rFonts w:ascii="Cambria Math" w:hAnsi="Cambria Math"/>
+                  <w:i/>
+                  <w:lang w:val="en-US"/>
+                </w:rPr>
+              </m:ctrlPr>
+            </m:num>
+            <m:den>
+              <m:r>
+                <w:rPr>
+                  <w:rFonts w:ascii="Cambria Math" w:hAnsi="Cambria Math"/>
+                </w:rPr>
+                <m:t>кг</m:t>
+              </m:r>
+              <m:ctrlPr>
+                <w:rPr>
+                  <w:rFonts w:ascii="Cambria Math" w:hAnsi="Cambria Math"/>
+                  <w:i/>
+                  <w:lang w:val="en-US"/>
+                </w:rPr>
+              </m:ctrlPr>
+            </m:den>
+          </m:f>
+        </m:oMath>
+      </m:oMathPara>
+    </w:p>
+    <w:p>
+      <w:pPr>
+        <w:pStyle w:val="ab"/>
+      </w:pPr>
+      <w:r>
+        <w:t>Найденное значение</w:t>
+      </w:r>
+    </w:p>
+    <w:p>
+      <w:pPr>
+        <w:pStyle w:val="ab"/>
+        <w:rPr>
+          <w:lang w:val="en-US"/>
+        </w:rPr>
+      </w:pPr>
+      <m:oMathPara>
+        <m:oMath>
+          <m:f>
+            <m:fPr>
+              <m:ctrlPr>
+                <w:rPr>
+                  <w:rFonts w:ascii="Cambria Math" w:hAnsi="Cambria Math"/>
+                </w:rPr>
+              </m:ctrlPr>
+            </m:fPr>
+            <m:num>
+              <m:r>
+                <w:rPr>
+                  <w:rFonts w:ascii="Cambria Math" w:hAnsi="Cambria Math"/>
+                </w:rPr>
+                <m:t>e</m:t>
+              </m:r>
+              <m:ctrlPr>
+                <w:rPr>
+                  <w:rFonts w:ascii="Cambria Math" w:hAnsi="Cambria Math"/>
+                  <w:i/>
+                </w:rPr>
+              </m:ctrlPr>
+            </m:num>
+            <m:den>
+              <m:r>
+                <w:rPr>
+                  <w:rFonts w:ascii="Cambria Math" w:hAnsi="Cambria Math"/>
+                </w:rPr>
+                <m:t>m</m:t>
+              </m:r>
+              <m:ctrlPr>
+                <w:rPr>
+                  <w:rFonts w:ascii="Cambria Math" w:hAnsi="Cambria Math"/>
+                  <w:i/>
+                </w:rPr>
+              </m:ctrlPr>
+            </m:den>
+          </m:f>
+          <m:r>
+            <w:rPr>
+              <w:rFonts w:ascii="Cambria Math" w:hAnsi="Cambria Math"/>
+            </w:rPr>
+            <m:t>=</m:t>
+          </m:r>
+          <m:d>
+            <m:dPr>
+              <m:ctrlPr>
+                <w:rPr>
+                  <w:rFonts w:ascii="Cambria Math" w:hAnsi="Cambria Math"/>
+                </w:rPr>
+              </m:ctrlPr>
+            </m:dPr>
+            <m:e>
+              <m:r>
+                <w:rPr>
+                  <w:rFonts w:ascii="Cambria Math" w:hAnsi="Cambria Math"/>
+                </w:rPr>
+                <m:t>1,37</m:t>
+              </m:r>
+              <m:r>
+                <m:rPr>
+                  <m:sty m:val="p"/>
+                </m:rPr>
+                <w:rPr>
+                  <w:rFonts w:ascii="Cambria Math" w:hAnsi="Cambria Math"/>
+                </w:rPr>
+                <m:t>±</m:t>
+              </m:r>
+              <m:r>
+                <w:rPr>
+                  <w:rFonts w:ascii="Cambria Math" w:hAnsi="Cambria Math"/>
+                </w:rPr>
+                <m:t>0,137</m:t>
+              </m:r>
+              <m:ctrlPr>
+                <w:rPr>
+                  <w:rFonts w:ascii="Cambria Math" w:hAnsi="Cambria Math"/>
+                  <w:i/>
+                </w:rPr>
+              </m:ctrlPr>
+            </m:e>
+          </m:d>
+          <m:r>
+            <m:rPr>
+              <m:sty m:val="p"/>
+            </m:rPr>
+            <w:rPr>
+              <w:rFonts w:ascii="Cambria Math" w:hAnsi="Cambria Math"/>
+            </w:rPr>
+            <m:t>*</m:t>
+          </m:r>
+          <m:sSup>
+            <m:sSupPr>
+              <m:ctrlPr>
+                <w:rPr>
+                  <w:rFonts w:ascii="Cambria Math" w:hAnsi="Cambria Math"/>
+                  <w:i/>
+                </w:rPr>
+              </m:ctrlPr>
+            </m:sSupPr>
+            <m:e>
+              <m:r>
+                <w:rPr>
+                  <w:rFonts w:ascii="Cambria Math" w:hAnsi="Cambria Math"/>
+                </w:rPr>
+                <m:t>10</m:t>
+              </m:r>
+              <m:ctrlPr>
+                <w:rPr>
+                  <w:rFonts w:ascii="Cambria Math" w:hAnsi="Cambria Math"/>
+                </w:rPr>
+              </m:ctrlPr>
+            </m:e>
+            <m:sup>
+              <m:r>
+                <w:rPr>
+                  <w:rFonts w:ascii="Cambria Math" w:hAnsi="Cambria Math"/>
+                </w:rPr>
+                <m:t>11</m:t>
+              </m:r>
+            </m:sup>
+          </m:sSup>
+          <m:f>
+            <m:fPr>
+              <m:ctrlPr>
+                <w:rPr>
+                  <w:rFonts w:ascii="Cambria Math" w:hAnsi="Cambria Math"/>
+                </w:rPr>
+              </m:ctrlPr>
+            </m:fPr>
+            <m:num>
+              <m:r>
+                <w:rPr>
+                  <w:rFonts w:ascii="Cambria Math" w:hAnsi="Cambria Math"/>
+                </w:rPr>
+                <m:t>Кл</m:t>
+              </m:r>
+              <m:ctrlPr>
+                <w:rPr>
+                  <w:rFonts w:ascii="Cambria Math" w:hAnsi="Cambria Math"/>
+                  <w:i/>
+                  <w:lang w:val="en-US"/>
+                </w:rPr>
+              </m:ctrlPr>
+            </m:num>
+            <m:den>
+              <m:r>
+                <w:rPr>
+                  <w:rFonts w:ascii="Cambria Math" w:hAnsi="Cambria Math"/>
+                </w:rPr>
+                <m:t>кг</m:t>
+              </m:r>
+              <m:ctrlPr>
+                <w:rPr>
+                  <w:rFonts w:ascii="Cambria Math" w:hAnsi="Cambria Math"/>
+                  <w:i/>
+                  <w:lang w:val="en-US"/>
+                </w:rPr>
+              </m:ctrlPr>
+            </m:den>
+          </m:f>
+        </m:oMath>
+      </m:oMathPara>
+    </w:p>
+    <w:p>
+      <w:pPr>
+        <w:pStyle w:val="ab"/>
+      </w:pPr>
+      <w:r>
+        <w:t xml:space="preserve">Табличное значение удельного заряда электрона не попало в промежуток, полученный в результате экспериментальных измерений. </w:t>
+      </w:r>
+    </w:p>
+    <w:p>
+      <w:pPr>
+        <w:pStyle w:val="ab"/>
+        <w:numPr>
+          <w:ilvl w:val="0"/>
+          <w:numId w:val="5"/>
+        </w:numPr>
+      </w:pPr>
+      <w:r>
+        <w:t>Для нахождения скорости электрона воспользуемся законом сохранения энергии</w:t>
+      </w:r>
+    </w:p>
+    <w:p>
+      <w:pPr>
+        <w:pStyle w:val="ab"/>
+        <w:rPr>
+          <w:lang w:val="en-US"/>
+        </w:rPr>
+      </w:pPr>
+      <m:oMathPara>
+        <m:oMath>
+          <m:r>
+            <w:rPr>
+              <w:rFonts w:ascii="Cambria Math" w:hAnsi="Cambria Math"/>
+            </w:rPr>
+            <m:t>E</m:t>
+          </m:r>
+          <m:r>
+            <w:rPr>
+              <w:rFonts w:ascii="Cambria Math" w:hAnsi="Cambria Math"/>
+              <w:lang w:val="en-US"/>
+            </w:rPr>
+            <m:t>=</m:t>
+          </m:r>
+          <m:f>
+            <m:fPr>
+              <m:ctrlPr>
+                <w:rPr>
+                  <w:rFonts w:ascii="Cambria Math" w:hAnsi="Cambria Math"/>
+                  <w:lang w:val="en-US"/>
+                </w:rPr>
+              </m:ctrlPr>
+            </m:fPr>
+            <m:num>
+              <m:r>
+                <w:rPr>
+                  <w:rFonts w:ascii="Cambria Math" w:hAnsi="Cambria Math"/>
+                  <w:lang w:val="en-US"/>
+                </w:rPr>
+                <m:t>m</m:t>
+              </m:r>
+              <m:sSup>
+                <m:sSupPr>
+                  <m:ctrlPr>
+                    <w:rPr>
+                      <w:rFonts w:ascii="Cambria Math" w:hAnsi="Cambria Math"/>
+                      <w:i/>
+                      <w:lang w:val="en-US"/>
+                    </w:rPr>
+                  </m:ctrlPr>
+                </m:sSupPr>
+                <m:e>
+                  <m:r>
+                    <w:rPr>
+                      <w:rFonts w:ascii="Cambria Math" w:hAnsi="Cambria Math"/>
+                      <w:lang w:val="en-US"/>
+                    </w:rPr>
+                    <m:t>v</m:t>
+                  </m:r>
+                </m:e>
+                <m:sup>
+                  <m:r>
+                    <w:rPr>
+                      <w:rFonts w:ascii="Cambria Math" w:hAnsi="Cambria Math"/>
+                      <w:lang w:val="en-US"/>
+                    </w:rPr>
+                    <m:t>2</m:t>
+                  </m:r>
+                </m:sup>
+              </m:sSup>
+              <m:ctrlPr>
+                <w:rPr>
+                  <w:rFonts w:ascii="Cambria Math" w:hAnsi="Cambria Math"/>
+                  <w:i/>
+                  <w:lang w:val="en-US"/>
+                </w:rPr>
+              </m:ctrlPr>
+            </m:num>
+            <m:den>
+              <m:r>
+                <w:rPr>
+                  <w:rFonts w:ascii="Cambria Math" w:hAnsi="Cambria Math"/>
+                  <w:lang w:val="en-US"/>
+                </w:rPr>
+                <m:t>2</m:t>
+              </m:r>
+              <m:ctrlPr>
+                <w:rPr>
+                  <w:rFonts w:ascii="Cambria Math" w:hAnsi="Cambria Math"/>
+                  <w:i/>
+                  <w:lang w:val="en-US"/>
+                </w:rPr>
+              </m:ctrlPr>
+            </m:den>
+          </m:f>
+        </m:oMath>
+      </m:oMathPara>
+    </w:p>
+    <w:p>
+      <w:pPr>
+        <w:pStyle w:val="ab"/>
+        <w:rPr>
+          <w:lang w:val="en-US"/>
+        </w:rPr>
+      </w:pPr>
+      <w:r>
+        <w:t>Электроны приобретают энергию равную работе электрического поля над ними:</w:t>
+      </w:r>
+    </w:p>
+    <w:p>
+      <w:pPr>
+        <w:pStyle w:val="ab"/>
+        <w:rPr>
+          <w:lang w:val="en-US"/>
+        </w:rPr>
+      </w:pPr>
+      <m:oMathPara>
+        <m:oMath>
+          <m:r>
+            <w:rPr>
+              <w:rFonts w:ascii="Cambria Math" w:hAnsi="Cambria Math"/>
+              <w:lang w:val="en-US"/>
+            </w:rPr>
+            <m:t>A = eU</m:t>
+          </m:r>
+        </m:oMath>
+      </m:oMathPara>
+    </w:p>
+    <w:p>
+      <w:pPr>
+        <w:pStyle w:val="ab"/>
+        <w:rPr>
+          <w:lang w:val="en-US"/>
+        </w:rPr>
+      </w:pPr>
+      <m:oMathPara>
+        <m:oMath>
+          <m:r>
+            <w:rPr>
+              <w:rFonts w:ascii="Cambria Math" w:hAnsi="Cambria Math"/>
+              <w:lang w:val="en-US"/>
+            </w:rPr>
+            <m:t>eU=</m:t>
+          </m:r>
+          <m:f>
+            <m:fPr>
+              <m:ctrlPr>
+                <w:rPr>
+                  <w:rFonts w:ascii="Cambria Math" w:hAnsi="Cambria Math"/>
+                  <w:lang w:val="en-US"/>
+                </w:rPr>
+              </m:ctrlPr>
+            </m:fPr>
+            <m:num>
+              <m:r>
+                <w:rPr>
+                  <w:rFonts w:ascii="Cambria Math" w:hAnsi="Cambria Math"/>
+                  <w:lang w:val="en-US"/>
+                </w:rPr>
+                <m:t>m</m:t>
+              </m:r>
+              <m:sSup>
+                <m:sSupPr>
+                  <m:ctrlPr>
+                    <w:rPr>
+                      <w:rFonts w:ascii="Cambria Math" w:hAnsi="Cambria Math"/>
+                      <w:i/>
+                      <w:lang w:val="en-US"/>
+                    </w:rPr>
+                  </m:ctrlPr>
+                </m:sSupPr>
+                <m:e>
+                  <m:r>
+                    <w:rPr>
+                      <w:rFonts w:ascii="Cambria Math" w:hAnsi="Cambria Math"/>
+                      <w:lang w:val="en-US"/>
+                    </w:rPr>
+                    <m:t>v</m:t>
+                  </m:r>
+                </m:e>
+                <m:sup>
+                  <m:r>
+                    <w:rPr>
+                      <w:rFonts w:ascii="Cambria Math" w:hAnsi="Cambria Math"/>
+                      <w:lang w:val="en-US"/>
+                    </w:rPr>
+                    <m:t>2</m:t>
+                  </m:r>
+                </m:sup>
+              </m:sSup>
+              <m:ctrlPr>
+                <w:rPr>
+                  <w:rFonts w:ascii="Cambria Math" w:hAnsi="Cambria Math"/>
+                  <w:i/>
+                  <w:lang w:val="en-US"/>
+                </w:rPr>
+              </m:ctrlPr>
+            </m:num>
+            <m:den>
+              <m:r>
+                <w:rPr>
+                  <w:rFonts w:ascii="Cambria Math" w:hAnsi="Cambria Math"/>
+                  <w:lang w:val="en-US"/>
+                </w:rPr>
+                <m:t>2</m:t>
+              </m:r>
+              <m:ctrlPr>
+                <w:rPr>
+                  <w:rFonts w:ascii="Cambria Math" w:hAnsi="Cambria Math"/>
+                  <w:i/>
+                  <w:lang w:val="en-US"/>
+                </w:rPr>
+              </m:ctrlPr>
+            </m:den>
+          </m:f>
+        </m:oMath>
+      </m:oMathPara>
+    </w:p>
+    <w:p>
+      <w:pPr>
+        <w:pStyle w:val="ab"/>
+        <w:rPr>
+          <w:lang w:val="en-US"/>
+        </w:rPr>
+      </w:pPr>
+      <m:oMathPara>
+        <m:oMath>
+          <m:r>
+            <w:rPr>
+              <w:rFonts w:ascii="Cambria Math" w:hAnsi="Cambria Math"/>
+              <w:lang w:val="en-US"/>
+            </w:rPr>
+            <m:t>v=</m:t>
+          </m:r>
+          <m:rad>
+            <m:radPr>
+              <m:degHide m:val="1"/>
+              <m:ctrlPr>
+                <w:rPr>
+                  <w:rFonts w:ascii="Cambria Math" w:hAnsi="Cambria Math"/>
+                  <w:lang w:val="en-US"/>
+                </w:rPr>
+              </m:ctrlPr>
+            </m:radPr>
+            <m:deg>
+              <m:ctrlPr>
+                <w:rPr>
+                  <w:rFonts w:ascii="Cambria Math" w:hAnsi="Cambria Math"/>
+                  <w:i/>
+                  <w:lang w:val="en-US"/>
+                </w:rPr>
+              </m:ctrlPr>
+            </m:deg>
+            <m:e>
+              <m:r>
+                <w:rPr>
+                  <w:rFonts w:ascii="Cambria Math" w:hAnsi="Cambria Math"/>
+                  <w:lang w:val="en-US"/>
+                </w:rPr>
+                <m:t>2U</m:t>
+              </m:r>
+              <m:f>
+                <m:fPr>
+                  <m:ctrlPr>
+                    <w:rPr>
+                      <w:rFonts w:ascii="Cambria Math" w:hAnsi="Cambria Math"/>
+                      <w:lang w:val="en-US"/>
+                    </w:rPr>
+                  </m:ctrlPr>
+                </m:fPr>
+                <m:num>
+                  <m:r>
+                    <w:rPr>
+                      <w:rFonts w:ascii="Cambria Math" w:hAnsi="Cambria Math"/>
+                      <w:lang w:val="en-US"/>
+                    </w:rPr>
+                    <m:t>e</m:t>
+                  </m:r>
+                  <m:ctrlPr>
+                    <w:rPr>
+                      <w:rFonts w:ascii="Cambria Math" w:hAnsi="Cambria Math"/>
+                      <w:i/>
+                      <w:lang w:val="en-US"/>
+                    </w:rPr>
+                  </m:ctrlPr>
+                </m:num>
+                <m:den>
+                  <m:r>
+                    <w:rPr>
+                      <w:rFonts w:ascii="Cambria Math" w:hAnsi="Cambria Math"/>
+                      <w:lang w:val="en-US"/>
+                    </w:rPr>
+                    <m:t>m</m:t>
+                  </m:r>
+                  <m:ctrlPr>
+                    <w:rPr>
+                      <w:rFonts w:ascii="Cambria Math" w:hAnsi="Cambria Math"/>
+                      <w:i/>
+                      <w:lang w:val="en-US"/>
+                    </w:rPr>
+                  </m:ctrlPr>
+                </m:den>
+              </m:f>
+            </m:e>
+          </m:rad>
+          <m:r>
+            <w:rPr>
+              <w:rFonts w:ascii="Cambria Math" w:hAnsi="Cambria Math"/>
+              <w:lang w:val="en-US"/>
+            </w:rPr>
+            <m:t>=</m:t>
+          </m:r>
+          <m:rad>
+            <m:radPr>
+              <m:degHide m:val="1"/>
+              <m:ctrlPr>
+                <w:rPr>
+                  <w:rFonts w:ascii="Cambria Math" w:hAnsi="Cambria Math"/>
+                  <w:lang w:val="en-US"/>
+                </w:rPr>
+              </m:ctrlPr>
+            </m:radPr>
+            <m:deg>
+              <m:ctrlPr>
+                <w:rPr>
+                  <w:rFonts w:ascii="Cambria Math" w:hAnsi="Cambria Math"/>
+                  <w:i/>
+                  <w:lang w:val="en-US"/>
+                </w:rPr>
+              </m:ctrlPr>
+            </m:deg>
+            <m:e>
+              <m:r>
+                <m:rPr>
+                  <m:sty m:val="p"/>
+                </m:rPr>
+                <w:rPr>
+                  <w:rFonts w:ascii="Cambria Math" w:hAnsi="Cambria Math"/>
+                  <w:lang w:val="en-US"/>
+                </w:rPr>
+                <m:t>2*11*1,515*</m:t>
+              </m:r>
+              <m:sSup>
+                <m:sSupPr>
+                  <m:ctrlPr>
+                    <w:rPr>
+                      <w:rFonts w:ascii="Cambria Math" w:hAnsi="Cambria Math"/>
+                      <w:lang w:val="en-US"/>
+                    </w:rPr>
+                  </m:ctrlPr>
+                </m:sSupPr>
+                <m:e>
+                  <m:r>
+                    <m:rPr>
+                      <m:sty m:val="p"/>
+                    </m:rPr>
+                    <w:rPr>
+                      <w:rFonts w:ascii="Cambria Math" w:hAnsi="Cambria Math"/>
+                      <w:lang w:val="en-US"/>
+                    </w:rPr>
+                    <m:t>10</m:t>
+                  </m:r>
+                </m:e>
+                <m:sup>
+                  <m:r>
+                    <m:rPr>
+                      <m:sty m:val="p"/>
+                    </m:rPr>
+                    <w:rPr>
+                      <w:rFonts w:ascii="Cambria Math" w:hAnsi="Cambria Math"/>
+                      <w:lang w:val="en-US"/>
+                    </w:rPr>
+                    <m:t>11</m:t>
+                  </m:r>
+                </m:sup>
+              </m:sSup>
+            </m:e>
+          </m:rad>
+          <m:r>
+            <w:rPr>
+              <w:rFonts w:ascii="Cambria Math" w:hAnsi="Cambria Math"/>
+              <w:lang w:val="en-US"/>
+            </w:rPr>
+            <m:t>=1.</m:t>
+          </m:r>
+          <m:r>
+            <w:rPr>
+              <w:rFonts w:ascii="Cambria Math" w:hAnsi="Cambria Math"/>
+              <w:lang w:val="en-US"/>
+            </w:rPr>
+            <m:t>83</m:t>
+          </m:r>
+          <m:r>
+            <w:rPr>
+              <w:rFonts w:ascii="Cambria Math" w:hAnsi="Cambria Math"/>
+              <w:lang w:val="en-US"/>
+            </w:rPr>
+            <m:t>*</m:t>
+          </m:r>
+          <m:sSup>
+            <m:sSupPr>
+              <m:ctrlPr>
+                <w:rPr>
+                  <w:rFonts w:ascii="Cambria Math" w:hAnsi="Cambria Math"/>
+                  <w:i/>
+                  <w:lang w:val="en-US"/>
+                </w:rPr>
+              </m:ctrlPr>
+            </m:sSupPr>
+            <m:e>
+              <m:r>
+                <w:rPr>
+                  <w:rFonts w:ascii="Cambria Math" w:hAnsi="Cambria Math"/>
+                  <w:lang w:val="en-US"/>
+                </w:rPr>
+                <m:t>10</m:t>
+              </m:r>
+            </m:e>
+            <m:sup>
+              <m:r>
+                <w:rPr>
+                  <w:rFonts w:ascii="Cambria Math" w:hAnsi="Cambria Math"/>
+                  <w:lang w:val="en-US"/>
+                </w:rPr>
+                <m:t>6</m:t>
+              </m:r>
+            </m:sup>
+          </m:sSup>
+          <m:f>
+            <m:fPr>
+              <m:ctrlPr>
+                <w:rPr>
+                  <w:rFonts w:ascii="Cambria Math" w:hAnsi="Cambria Math"/>
+                  <w:lang w:val="en-US"/>
+                </w:rPr>
+              </m:ctrlPr>
+            </m:fPr>
+            <m:num>
+              <m:r>
+                <w:rPr>
+                  <w:rFonts w:ascii="Cambria Math" w:hAnsi="Cambria Math"/>
+                </w:rPr>
+                <m:t>м</m:t>
+              </m:r>
+              <m:ctrlPr>
+                <w:rPr>
+                  <w:rFonts w:ascii="Cambria Math" w:hAnsi="Cambria Math"/>
+                  <w:i/>
+                  <w:lang w:val="en-US"/>
+                </w:rPr>
+              </m:ctrlPr>
+            </m:num>
+            <m:den>
+              <m:r>
+                <w:rPr>
+                  <w:rFonts w:ascii="Cambria Math" w:hAnsi="Cambria Math"/>
+                  <w:lang w:val="en-US"/>
+                </w:rPr>
+                <m:t>c</m:t>
+              </m:r>
+              <m:ctrlPr>
+                <w:rPr>
+                  <w:rFonts w:ascii="Cambria Math" w:hAnsi="Cambria Math"/>
+                  <w:i/>
+                  <w:lang w:val="en-US"/>
+                </w:rPr>
+              </m:ctrlPr>
+            </m:den>
+          </m:f>
+        </m:oMath>
+      </m:oMathPara>
+    </w:p>
+    <w:p>
+      <w:pPr>
+        <w:pStyle w:val="ab"/>
+      </w:pPr>
+      <w:r>
+        <w:t>Для нахождения радиуса кривизны воспользуемся уравнением центростремительной силы</w:t>
+      </w:r>
+    </w:p>
+    <w:p>
+      <w:pPr>
+        <w:pStyle w:val="ab"/>
+        <w:rPr>
+          <w:lang w:val="en-US"/>
+        </w:rPr>
+      </w:pPr>
+      <m:oMathPara>
+        <m:oMath>
+          <m:r>
+            <w:rPr>
+              <w:rFonts w:ascii="Cambria Math" w:hAnsi="Cambria Math"/>
+            </w:rPr>
+            <m:t>F</m:t>
+          </m:r>
+          <m:r>
+            <w:rPr>
+              <w:rFonts w:ascii="Cambria Math" w:hAnsi="Cambria Math"/>
+              <w:lang w:val="en-US"/>
+            </w:rPr>
+            <m:t>=</m:t>
+          </m:r>
+          <m:f>
+            <m:fPr>
+              <m:ctrlPr>
+                <w:rPr>
+                  <w:rFonts w:ascii="Cambria Math" w:hAnsi="Cambria Math"/>
+                  <w:lang w:val="en-US"/>
+                </w:rPr>
+              </m:ctrlPr>
+            </m:fPr>
+            <m:num>
+              <m:r>
+                <w:rPr>
+                  <w:rFonts w:ascii="Cambria Math" w:hAnsi="Cambria Math"/>
+                  <w:lang w:val="en-US"/>
+                </w:rPr>
+                <m:t>m</m:t>
+              </m:r>
+              <m:sSup>
+                <m:sSupPr>
+                  <m:ctrlPr>
+                    <w:rPr>
+                      <w:rFonts w:ascii="Cambria Math" w:hAnsi="Cambria Math"/>
+                      <w:i/>
+                      <w:lang w:val="en-US"/>
+                    </w:rPr>
+                  </m:ctrlPr>
+                </m:sSupPr>
+                <m:e>
+                  <m:r>
+                    <w:rPr>
+                      <w:rFonts w:ascii="Cambria Math" w:hAnsi="Cambria Math"/>
+                      <w:lang w:val="en-US"/>
+                    </w:rPr>
+                    <m:t>v</m:t>
+                  </m:r>
+                </m:e>
+                <m:sup>
+                  <m:r>
+                    <w:rPr>
+                      <w:rFonts w:ascii="Cambria Math" w:hAnsi="Cambria Math"/>
+                      <w:lang w:val="en-US"/>
+                    </w:rPr>
+                    <m:t>2</m:t>
+                  </m:r>
+                </m:sup>
+              </m:sSup>
+              <m:ctrlPr>
+                <w:rPr>
+                  <w:rFonts w:ascii="Cambria Math" w:hAnsi="Cambria Math"/>
+                  <w:i/>
+                  <w:lang w:val="en-US"/>
+                </w:rPr>
+              </m:ctrlPr>
+            </m:num>
+            <m:den>
+              <m:r>
+                <w:rPr>
+                  <w:rFonts w:ascii="Cambria Math" w:hAnsi="Cambria Math"/>
+                  <w:lang w:val="en-US"/>
+                </w:rPr>
+                <m:t>R</m:t>
+              </m:r>
+              <m:ctrlPr>
+                <w:rPr>
+                  <w:rFonts w:ascii="Cambria Math" w:hAnsi="Cambria Math"/>
+                  <w:i/>
+                  <w:lang w:val="en-US"/>
+                </w:rPr>
+              </m:ctrlPr>
+            </m:den>
+          </m:f>
+        </m:oMath>
+      </m:oMathPara>
+    </w:p>
+    <w:p>
+      <w:pPr>
+        <w:pStyle w:val="ab"/>
+      </w:pPr>
+      <w:r>
+        <w:t>На движущийся электрон действует сил</w:t>
+      </w:r>
+      <w:r>
+        <w:t>а</w:t>
+      </w:r>
+      <w:r>
+        <w:t xml:space="preserve"> Лоренца</w:t>
+      </w:r>
+    </w:p>
+    <w:p>
+      <w:pPr>
+        <w:pStyle w:val="ab"/>
+        <w:rPr>
+          <w:lang w:val="en-US"/>
+        </w:rPr>
+      </w:pPr>
+      <m:oMathPara>
+        <m:oMath>
+          <m:r>
+            <w:rPr>
+              <w:rFonts w:ascii="Cambria Math" w:hAnsi="Cambria Math"/>
+            </w:rPr>
+            <m:t>F=</m:t>
+          </m:r>
+          <m:r>
+            <w:rPr>
+              <w:rFonts w:ascii="Cambria Math" w:hAnsi="Cambria Math"/>
+              <w:lang w:val="en-US"/>
+            </w:rPr>
+            <m:t>qvB</m:t>
+          </m:r>
+        </m:oMath>
+      </m:oMathPara>
+    </w:p>
+    <w:p>
+      <w:pPr>
+        <w:pStyle w:val="ab"/>
+        <w:rPr>
+          <w:lang w:val="en-US"/>
+        </w:rPr>
+      </w:pPr>
+      <m:oMathPara>
+        <m:oMath>
+          <m:r>
+            <w:rPr>
+              <w:rFonts w:ascii="Cambria Math" w:hAnsi="Cambria Math"/>
+              <w:lang w:val="en-US"/>
+            </w:rPr>
+            <m:t>qvB=</m:t>
+          </m:r>
+          <m:f>
+            <m:fPr>
+              <m:ctrlPr>
+                <w:rPr>
+                  <w:rFonts w:ascii="Cambria Math" w:hAnsi="Cambria Math"/>
+                  <w:lang w:val="en-US"/>
+                </w:rPr>
+              </m:ctrlPr>
+            </m:fPr>
+            <m:num>
+              <m:r>
+                <w:rPr>
+                  <w:rFonts w:ascii="Cambria Math" w:hAnsi="Cambria Math"/>
+                  <w:lang w:val="en-US"/>
+                </w:rPr>
+                <m:t>m</m:t>
+              </m:r>
+              <m:sSup>
+                <m:sSupPr>
+                  <m:ctrlPr>
+                    <w:rPr>
+                      <w:rFonts w:ascii="Cambria Math" w:hAnsi="Cambria Math"/>
+                      <w:i/>
+                      <w:lang w:val="en-US"/>
+                    </w:rPr>
+                  </m:ctrlPr>
+                </m:sSupPr>
+                <m:e>
+                  <m:r>
+                    <w:rPr>
+                      <w:rFonts w:ascii="Cambria Math" w:hAnsi="Cambria Math"/>
+                      <w:lang w:val="en-US"/>
+                    </w:rPr>
+                    <m:t>v</m:t>
+                  </m:r>
+                </m:e>
+                <m:sup>
+                  <m:r>
+                    <w:rPr>
+                      <w:rFonts w:ascii="Cambria Math" w:hAnsi="Cambria Math"/>
+                      <w:lang w:val="en-US"/>
+                    </w:rPr>
+                    <m:t>2</m:t>
+                  </m:r>
+                </m:sup>
+              </m:sSup>
+              <m:ctrlPr>
+                <w:rPr>
+                  <w:rFonts w:ascii="Cambria Math" w:hAnsi="Cambria Math"/>
+                  <w:i/>
+                  <w:lang w:val="en-US"/>
+                </w:rPr>
+              </m:ctrlPr>
+            </m:num>
+            <m:den>
+              <m:r>
+                <w:rPr>
+                  <w:rFonts w:ascii="Cambria Math" w:hAnsi="Cambria Math"/>
+                  <w:lang w:val="en-US"/>
+                </w:rPr>
+                <m:t>R</m:t>
+              </m:r>
+              <m:ctrlPr>
+                <w:rPr>
+                  <w:rFonts w:ascii="Cambria Math" w:hAnsi="Cambria Math"/>
+                  <w:i/>
+                  <w:lang w:val="en-US"/>
+                </w:rPr>
+              </m:ctrlPr>
+            </m:den>
+          </m:f>
+        </m:oMath>
+      </m:oMathPara>
+    </w:p>
+    <w:p>
+      <w:pPr>
+        <w:pStyle w:val="ab"/>
+      </w:pPr>
+      <m:oMathPara>
+        <m:oMath>
+          <m:r>
+            <w:rPr>
+              <w:rFonts w:ascii="Cambria Math" w:hAnsi="Cambria Math"/>
+              <w:lang w:val="en-US"/>
+            </w:rPr>
+            <m:t>R=</m:t>
+          </m:r>
+          <m:f>
+            <m:fPr>
+              <m:ctrlPr>
+                <w:rPr>
+                  <w:rFonts w:ascii="Cambria Math" w:hAnsi="Cambria Math"/>
+                  <w:lang w:val="en-US"/>
+                </w:rPr>
+              </m:ctrlPr>
+            </m:fPr>
+            <m:num>
+              <m:r>
+                <w:rPr>
+                  <w:rFonts w:ascii="Cambria Math" w:hAnsi="Cambria Math"/>
+                  <w:lang w:val="en-US"/>
+                </w:rPr>
+                <m:t>m</m:t>
+              </m:r>
+              <m:r>
+                <w:rPr>
+                  <w:rFonts w:ascii="Cambria Math" w:hAnsi="Cambria Math"/>
+                  <w:lang w:val="en-US"/>
+                </w:rPr>
+                <m:t>v</m:t>
+              </m:r>
+              <m:ctrlPr>
+                <w:rPr>
+                  <w:rFonts w:ascii="Cambria Math" w:hAnsi="Cambria Math"/>
+                  <w:i/>
+                  <w:lang w:val="en-US"/>
+                </w:rPr>
+              </m:ctrlPr>
+            </m:num>
+            <m:den>
+              <m:r>
+                <w:rPr>
+                  <w:rFonts w:ascii="Cambria Math" w:hAnsi="Cambria Math"/>
+                  <w:lang w:val="en-US"/>
+                </w:rPr>
+                <m:t>qB</m:t>
+              </m:r>
+              <m:ctrlPr>
+                <w:rPr>
+                  <w:rFonts w:ascii="Cambria Math" w:hAnsi="Cambria Math"/>
+                  <w:i/>
+                  <w:lang w:val="en-US"/>
+                </w:rPr>
+              </m:ctrlPr>
+            </m:den>
+          </m:f>
+          <m:r>
+            <w:rPr>
+              <w:rFonts w:ascii="Cambria Math" w:hAnsi="Cambria Math"/>
+              <w:lang w:val="en-US"/>
+            </w:rPr>
+            <m:t>=</m:t>
+          </m:r>
+          <m:f>
+            <m:fPr>
+              <m:ctrlPr>
+                <w:rPr>
+                  <w:rFonts w:ascii="Cambria Math" w:hAnsi="Cambria Math"/>
+                  <w:lang w:val="en-US"/>
+                </w:rPr>
+              </m:ctrlPr>
+            </m:fPr>
+            <m:num>
+              <m:r>
+                <w:rPr>
+                  <w:rFonts w:ascii="Cambria Math" w:hAnsi="Cambria Math"/>
+                  <w:lang w:val="en-US"/>
+                </w:rPr>
+                <m:t>9.11</m:t>
+              </m:r>
+              <m:r>
+                <m:rPr>
+                  <m:sty m:val="p"/>
+                </m:rPr>
+                <w:rPr>
+                  <w:rFonts w:ascii="Cambria Math" w:hAnsi="Cambria Math"/>
+                  <w:lang w:val="en-US"/>
+                </w:rPr>
+                <m:t>*</m:t>
+              </m:r>
+              <m:sSup>
+                <m:sSupPr>
+                  <m:ctrlPr>
+                    <w:rPr>
+                      <w:rFonts w:ascii="Cambria Math" w:hAnsi="Cambria Math"/>
+                      <w:i/>
+                      <w:lang w:val="en-US"/>
+                    </w:rPr>
+                  </m:ctrlPr>
+                </m:sSupPr>
+                <m:e>
+                  <m:r>
+                    <w:rPr>
+                      <w:rFonts w:ascii="Cambria Math" w:hAnsi="Cambria Math"/>
+                      <w:lang w:val="en-US"/>
+                    </w:rPr>
+                    <m:t>10</m:t>
+                  </m:r>
+                  <m:ctrlPr>
+                    <w:rPr>
+                      <w:rFonts w:ascii="Cambria Math" w:hAnsi="Cambria Math"/>
+                      <w:lang w:val="en-US"/>
+                    </w:rPr>
+                  </m:ctrlPr>
+                </m:e>
+                <m:sup>
+                  <m:r>
+                    <w:rPr>
+                      <w:rFonts w:ascii="Cambria Math" w:hAnsi="Cambria Math"/>
+                      <w:lang w:val="en-US"/>
+                    </w:rPr>
+                    <m:t>-31</m:t>
+                  </m:r>
+                </m:sup>
+              </m:sSup>
+              <m:r>
+                <m:rPr>
+                  <m:sty m:val="p"/>
+                </m:rPr>
+                <w:rPr>
+                  <w:rFonts w:ascii="Cambria Math" w:hAnsi="Cambria Math"/>
+                  <w:lang w:val="en-US"/>
+                </w:rPr>
+                <m:t>*</m:t>
+              </m:r>
+              <m:r>
+                <m:rPr>
+                  <m:sty m:val="p"/>
+                </m:rPr>
+                <w:rPr>
+                  <w:rFonts w:ascii="Cambria Math" w:hAnsi="Cambria Math"/>
+                  <w:lang w:val="en-US"/>
+                </w:rPr>
+                <m:t>1.</m:t>
+              </m:r>
+              <m:r>
+                <m:rPr>
+                  <m:sty m:val="p"/>
+                </m:rPr>
+                <w:rPr>
+                  <w:rFonts w:ascii="Cambria Math" w:hAnsi="Cambria Math"/>
+                  <w:lang w:val="en-US"/>
+                </w:rPr>
+                <m:t>83</m:t>
+              </m:r>
+              <m:r>
+                <m:rPr>
+                  <m:sty m:val="p"/>
+                </m:rPr>
+                <w:rPr>
+                  <w:rFonts w:ascii="Cambria Math" w:hAnsi="Cambria Math"/>
+                  <w:lang w:val="en-US"/>
+                </w:rPr>
+                <m:t>*</m:t>
+              </m:r>
+              <m:sSup>
+                <m:sSupPr>
+                  <m:ctrlPr>
+                    <w:rPr>
+                      <w:rFonts w:ascii="Cambria Math" w:hAnsi="Cambria Math"/>
+                      <w:lang w:val="en-US"/>
+                    </w:rPr>
+                  </m:ctrlPr>
+                </m:sSupPr>
+                <m:e>
+                  <m:r>
+                    <m:rPr>
+                      <m:sty m:val="p"/>
+                    </m:rPr>
+                    <w:rPr>
+                      <w:rFonts w:ascii="Cambria Math" w:hAnsi="Cambria Math"/>
+                      <w:lang w:val="en-US"/>
+                    </w:rPr>
+                    <m:t>10</m:t>
+                  </m:r>
+                </m:e>
+                <m:sup>
+                  <m:r>
+                    <m:rPr>
+                      <m:sty m:val="p"/>
+                    </m:rPr>
+                    <w:rPr>
+                      <w:rFonts w:ascii="Cambria Math" w:hAnsi="Cambria Math"/>
+                      <w:lang w:val="en-US"/>
+                    </w:rPr>
+                    <m:t>6</m:t>
+                  </m:r>
+                </m:sup>
+              </m:sSup>
+            </m:num>
+            <m:den>
+              <m:r>
+                <w:rPr>
+                  <w:rFonts w:ascii="Cambria Math" w:hAnsi="Cambria Math"/>
+                  <w:lang w:val="en-US"/>
+                </w:rPr>
+                <m:t>1.6*</m:t>
+              </m:r>
+              <m:sSup>
+                <m:sSupPr>
+                  <m:ctrlPr>
+                    <w:rPr>
+                      <w:rFonts w:ascii="Cambria Math" w:hAnsi="Cambria Math"/>
+                      <w:i/>
+                      <w:lang w:val="en-US"/>
+                    </w:rPr>
+                  </m:ctrlPr>
+                </m:sSupPr>
+                <m:e>
+                  <m:r>
+                    <w:rPr>
+                      <w:rFonts w:ascii="Cambria Math" w:hAnsi="Cambria Math"/>
+                      <w:lang w:val="en-US"/>
+                    </w:rPr>
+                    <m:t>10</m:t>
+                  </m:r>
+                </m:e>
+                <m:sup>
+                  <m:r>
+                    <w:rPr>
+                      <w:rFonts w:ascii="Cambria Math" w:hAnsi="Cambria Math"/>
+                      <w:lang w:val="en-US"/>
+                    </w:rPr>
+                    <m:t>-19</m:t>
+                  </m:r>
+                </m:sup>
+              </m:sSup>
+              <m:r>
+                <w:rPr>
+                  <w:rFonts w:ascii="Cambria Math" w:hAnsi="Cambria Math"/>
+                  <w:lang w:val="en-US"/>
+                </w:rPr>
+                <m:t>*</m:t>
+              </m:r>
+              <m:r>
+                <w:rPr>
+                  <w:rFonts w:ascii="Cambria Math" w:hAnsi="Cambria Math"/>
+                  <w:lang w:val="en-US"/>
+                </w:rPr>
+                <m:t>0,008033</m:t>
+              </m:r>
+              <m:ctrlPr>
+                <w:rPr>
+                  <w:rFonts w:ascii="Cambria Math" w:hAnsi="Cambria Math"/>
+                  <w:i/>
+                  <w:lang w:val="en-US"/>
+                </w:rPr>
+              </m:ctrlPr>
+            </m:den>
+          </m:f>
+          <m:r>
+            <w:rPr>
+              <w:rFonts w:ascii="Cambria Math" w:hAnsi="Cambria Math"/>
+              <w:lang w:val="en-US"/>
+            </w:rPr>
+            <m:t>=</m:t>
+          </m:r>
+          <m:r>
+            <w:rPr>
+              <w:rFonts w:ascii="Cambria Math" w:hAnsi="Cambria Math"/>
+              <w:lang w:val="en-US"/>
+            </w:rPr>
+            <m:t>0,001</m:t>
+          </m:r>
+          <m:r>
+            <w:rPr>
+              <w:rFonts w:ascii="Cambria Math" w:hAnsi="Cambria Math"/>
+              <w:lang w:val="en-US"/>
+            </w:rPr>
+            <m:t>29</m:t>
+          </m:r>
+          <m:r>
+            <w:rPr>
+              <w:rFonts w:ascii="Cambria Math" w:hAnsi="Cambria Math"/>
+            </w:rPr>
+            <m:t>м=1</m:t>
+          </m:r>
+          <m:r>
+            <w:rPr>
+              <w:rFonts w:ascii="Cambria Math" w:hAnsi="Cambria Math"/>
+            </w:rPr>
+            <m:t>,</m:t>
+          </m:r>
+          <m:r>
+            <w:rPr>
+              <w:rFonts w:ascii="Cambria Math" w:hAnsi="Cambria Math"/>
+            </w:rPr>
+            <m:t>2</m:t>
+          </m:r>
+          <m:r>
+            <w:rPr>
+              <w:rFonts w:ascii="Cambria Math" w:hAnsi="Cambria Math"/>
+              <w:lang w:val="en-US"/>
+            </w:rPr>
+            <m:t>9</m:t>
+          </m:r>
+          <m:r>
+            <w:rPr>
+              <w:rFonts w:ascii="Cambria Math" w:hAnsi="Cambria Math"/>
+            </w:rPr>
+            <m:t>мм</m:t>
+          </m:r>
+        </m:oMath>
+      </m:oMathPara>
+    </w:p>
+    <w:p>
+      <w:pPr>
+        <w:pStyle w:val="ab"/>
+        <w:numPr>
+          <w:ilvl w:val="0"/>
+          <w:numId w:val="5"/>
+        </w:numPr>
+        <w:rPr>
+          <w:lang w:val="en-US"/>
+        </w:rPr>
+      </w:pPr>
+      <m:oMath>
+        <m:func>
+          <m:funcPr>
+            <m:ctrlPr>
+              <w:rPr>
+                <w:rFonts w:ascii="Cambria Math" w:hAnsi="Cambria Math"/>
+                <w:i/>
+                <w:lang w:val="en-US"/>
+              </w:rPr>
+            </m:ctrlPr>
+          </m:funcPr>
+          <m:fName>
+            <m:r>
+              <w:rPr>
+                <w:rFonts w:ascii="Cambria Math" w:hAnsi="Cambria Math"/>
+                <w:lang w:val="en-US"/>
+              </w:rPr>
+              <m:t>sin</m:t>
+            </m:r>
+          </m:fName>
+          <m:e>
+            <m:d>
+              <m:dPr>
+                <m:ctrlPr>
+                  <w:rPr>
+                    <w:rFonts w:ascii="Cambria Math" w:hAnsi="Cambria Math"/>
+                    <w:i/>
+                    <w:lang w:val="en-US"/>
+                  </w:rPr>
+                </m:ctrlPr>
+              </m:dPr>
+              <m:e>
+                <m:r>
+                  <w:rPr>
+                    <w:rFonts w:ascii="Cambria Math" w:hAnsi="Cambria Math"/>
+                    <w:lang w:val="en-US"/>
+                  </w:rPr>
+                  <m:t>30°</m:t>
+                </m:r>
+              </m:e>
+            </m:d>
+          </m:e>
+        </m:func>
+        <m:r>
+          <w:rPr>
+            <w:rFonts w:ascii="Cambria Math" w:hAnsi="Cambria Math"/>
+            <w:lang w:val="en-US"/>
+          </w:rPr>
+          <m:t>=</m:t>
+        </m:r>
+        <m:f>
+          <m:fPr>
+            <m:ctrlPr>
+              <w:rPr>
+                <w:rFonts w:ascii="Cambria Math" w:hAnsi="Cambria Math"/>
+                <w:lang w:val="en-US"/>
+              </w:rPr>
+            </m:ctrlPr>
+          </m:fPr>
+          <m:num>
+            <m:r>
+              <w:rPr>
+                <w:rFonts w:ascii="Cambria Math" w:hAnsi="Cambria Math"/>
+                <w:lang w:val="en-US"/>
+              </w:rPr>
+              <m:t>a</m:t>
+            </m:r>
+            <m:ctrlPr>
+              <w:rPr>
+                <w:rFonts w:ascii="Cambria Math" w:hAnsi="Cambria Math"/>
+                <w:i/>
+                <w:lang w:val="en-US"/>
+              </w:rPr>
+            </m:ctrlPr>
+          </m:num>
+          <m:den>
+            <m:r>
+              <w:rPr>
+                <w:rFonts w:ascii="Cambria Math" w:hAnsi="Cambria Math"/>
+                <w:lang w:val="en-US"/>
+              </w:rPr>
+              <m:t>R</m:t>
+            </m:r>
+            <m:ctrlPr>
+              <w:rPr>
+                <w:rFonts w:ascii="Cambria Math" w:hAnsi="Cambria Math"/>
+                <w:i/>
+                <w:lang w:val="en-US"/>
+              </w:rPr>
+            </m:ctrlPr>
+          </m:den>
+        </m:f>
+      </m:oMath>
+    </w:p>
+    <w:p>
+      <w:pPr>
+        <w:pStyle w:val="ab"/>
+        <w:rPr>
+          <w:lang w:val="en-US"/>
+        </w:rPr>
+      </w:pPr>
+      <m:oMathPara>
+        <m:oMathParaPr>
+          <m:jc m:val="left"/>
+        </m:oMathParaPr>
+        <m:oMath>
+          <m:r>
+            <w:rPr>
+              <w:rFonts w:ascii="Cambria Math" w:hAnsi="Cambria Math"/>
+              <w:lang w:val="en-US"/>
+            </w:rPr>
+            <m:t>0.5=</m:t>
+          </m:r>
+          <m:f>
+            <m:fPr>
+              <m:ctrlPr>
+                <w:rPr>
+                  <w:rFonts w:ascii="Cambria Math" w:hAnsi="Cambria Math"/>
+                  <w:lang w:val="en-US"/>
+                </w:rPr>
+              </m:ctrlPr>
+            </m:fPr>
+            <m:num>
+              <m:r>
+                <w:rPr>
+                  <w:rFonts w:ascii="Cambria Math" w:hAnsi="Cambria Math"/>
+                  <w:lang w:val="en-US"/>
+                </w:rPr>
+                <m:t>0.01</m:t>
+              </m:r>
+              <m:r>
+                <w:rPr>
+                  <w:rFonts w:ascii="Cambria Math" w:hAnsi="Cambria Math"/>
+                </w:rPr>
+                <m:t>м</m:t>
+              </m:r>
+              <m:ctrlPr>
+                <w:rPr>
+                  <w:rFonts w:ascii="Cambria Math" w:hAnsi="Cambria Math"/>
+                  <w:i/>
+                  <w:lang w:val="en-US"/>
+                </w:rPr>
+              </m:ctrlPr>
+            </m:num>
+            <m:den>
+              <m:r>
+                <w:rPr>
+                  <w:rFonts w:ascii="Cambria Math" w:hAnsi="Cambria Math"/>
+                  <w:lang w:val="en-US"/>
+                </w:rPr>
+                <m:t>R</m:t>
+              </m:r>
+              <m:ctrlPr>
+                <w:rPr>
+                  <w:rFonts w:ascii="Cambria Math" w:hAnsi="Cambria Math"/>
+                  <w:i/>
+                  <w:lang w:val="en-US"/>
+                </w:rPr>
+              </m:ctrlPr>
+            </m:den>
+          </m:f>
+        </m:oMath>
+      </m:oMathPara>
+    </w:p>
+    <w:p>
+      <w:pPr>
+        <w:pStyle w:val="ab"/>
+      </w:pPr>
+      <m:oMathPara>
+        <m:oMathParaPr>
+          <m:jc m:val="left"/>
+        </m:oMathParaPr>
+        <m:oMath>
+          <m:r>
+            <w:rPr>
+              <w:rFonts w:ascii="Cambria Math" w:hAnsi="Cambria Math"/>
+              <w:lang w:val="en-US"/>
+            </w:rPr>
+            <m:t>R = 0.02</m:t>
+          </m:r>
+          <m:r>
+            <w:rPr>
+              <w:rFonts w:ascii="Cambria Math" w:hAnsi="Cambria Math"/>
+            </w:rPr>
+            <m:t>м</m:t>
+          </m:r>
+        </m:oMath>
+      </m:oMathPara>
+    </w:p>
+    <w:p>
+      <w:pPr>
+        <w:pStyle w:val="ab"/>
+      </w:pPr>
+      <m:oMathPara>
+        <m:oMathParaPr>
+          <m:jc m:val="left"/>
+        </m:oMathParaPr>
+        <m:oMath>
+          <m:r>
+            <w:rPr>
+              <w:rFonts w:ascii="Cambria Math" w:hAnsi="Cambria Math"/>
+            </w:rPr>
+            <m:t>1МэВ=</m:t>
+          </m:r>
+          <m:r>
+            <w:rPr>
+              <w:rFonts w:ascii="Cambria Math" w:hAnsi="Cambria Math"/>
+            </w:rPr>
+            <m:t>1,6</m:t>
+          </m:r>
+          <m:r>
+            <w:rPr>
+              <w:rFonts w:ascii="Cambria Math" w:hAnsi="Cambria Math"/>
+            </w:rPr>
+            <m:t>*</m:t>
+          </m:r>
+          <m:sSup>
+            <m:sSupPr>
+              <m:ctrlPr>
+                <w:rPr>
+                  <w:rFonts w:ascii="Cambria Math" w:hAnsi="Cambria Math"/>
+                  <w:i/>
+                  <w:lang w:val="en-US"/>
+                </w:rPr>
+              </m:ctrlPr>
+            </m:sSupPr>
+            <m:e>
+              <m:r>
+                <w:rPr>
+                  <w:rFonts w:ascii="Cambria Math" w:hAnsi="Cambria Math"/>
+                </w:rPr>
+                <m:t>10</m:t>
+              </m:r>
+              <m:ctrlPr>
+                <w:rPr>
+                  <w:rFonts w:ascii="Cambria Math" w:hAnsi="Cambria Math"/>
+                  <w:i/>
+                </w:rPr>
+              </m:ctrlPr>
+            </m:e>
+            <m:sup>
+              <m:r>
+                <w:rPr>
+                  <w:rFonts w:ascii="Cambria Math" w:hAnsi="Cambria Math"/>
+                  <w:lang w:val="en-US"/>
+                </w:rPr>
+                <m:t>-13</m:t>
+              </m:r>
+            </m:sup>
+          </m:sSup>
+          <m:r>
+            <w:rPr>
+              <w:rFonts w:ascii="Cambria Math" w:hAnsi="Cambria Math"/>
+            </w:rPr>
+            <m:t>Д</m:t>
+          </m:r>
+          <m:r>
+            <w:rPr>
+              <w:rFonts w:ascii="Cambria Math" w:hAnsi="Cambria Math"/>
+            </w:rPr>
+            <m:t>ж</m:t>
+          </m:r>
+        </m:oMath>
+      </m:oMathPara>
+    </w:p>
+    <w:p>
+      <w:pPr>
+        <w:pStyle w:val="ab"/>
+        <w:rPr>
+          <w:i/>
+          <w:lang w:val="en-US"/>
+        </w:rPr>
+      </w:pPr>
+      <m:oMathPara>
+        <m:oMathParaPr>
+          <m:jc m:val="left"/>
+        </m:oMathParaPr>
+        <m:oMath>
+          <m:r>
+            <w:rPr>
+              <w:rFonts w:ascii="Cambria Math" w:hAnsi="Cambria Math"/>
+            </w:rPr>
+            <m:t>v</m:t>
+          </m:r>
+          <m:r>
+            <w:rPr>
+              <w:rFonts w:ascii="Cambria Math" w:hAnsi="Cambria Math"/>
+              <w:lang w:val="en-US"/>
+            </w:rPr>
+            <m:t>=</m:t>
+          </m:r>
+          <m:rad>
+            <m:radPr>
+              <m:degHide m:val="1"/>
+              <m:ctrlPr>
+                <w:rPr>
+                  <w:rFonts w:ascii="Cambria Math" w:hAnsi="Cambria Math"/>
+                  <w:lang w:val="en-US"/>
+                </w:rPr>
+              </m:ctrlPr>
+            </m:radPr>
+            <m:deg>
+              <m:ctrlPr>
+                <w:rPr>
+                  <w:rFonts w:ascii="Cambria Math" w:hAnsi="Cambria Math"/>
+                  <w:i/>
+                  <w:lang w:val="en-US"/>
+                </w:rPr>
+              </m:ctrlPr>
+            </m:deg>
+            <m:e>
+              <m:f>
+                <m:fPr>
+                  <m:ctrlPr>
+                    <w:rPr>
+                      <w:rFonts w:ascii="Cambria Math" w:hAnsi="Cambria Math"/>
+                      <w:lang w:val="en-US"/>
+                    </w:rPr>
+                  </m:ctrlPr>
+                </m:fPr>
+                <m:num>
+                  <m:r>
+                    <w:rPr>
+                      <w:rFonts w:ascii="Cambria Math" w:hAnsi="Cambria Math"/>
+                      <w:lang w:val="en-US"/>
+                    </w:rPr>
+                    <m:t>2E</m:t>
+                  </m:r>
+                  <m:ctrlPr>
+                    <w:rPr>
+                      <w:rFonts w:ascii="Cambria Math" w:hAnsi="Cambria Math"/>
+                      <w:i/>
+                      <w:lang w:val="en-US"/>
+                    </w:rPr>
+                  </m:ctrlPr>
+                </m:num>
+                <m:den>
+                  <m:r>
+                    <w:rPr>
+                      <w:rFonts w:ascii="Cambria Math" w:hAnsi="Cambria Math"/>
+                      <w:lang w:val="en-US"/>
+                    </w:rPr>
+                    <m:t>m</m:t>
+                  </m:r>
+                  <m:ctrlPr>
+                    <w:rPr>
+                      <w:rFonts w:ascii="Cambria Math" w:hAnsi="Cambria Math"/>
+                      <w:i/>
+                      <w:lang w:val="en-US"/>
+                    </w:rPr>
+                  </m:ctrlPr>
+                </m:den>
+              </m:f>
+            </m:e>
+          </m:rad>
+          <m:r>
+            <w:rPr>
+              <w:rFonts w:ascii="Cambria Math" w:hAnsi="Cambria Math"/>
+              <w:lang w:val="en-US"/>
+            </w:rPr>
+            <m:t>=</m:t>
+          </m:r>
+          <m:rad>
+            <m:radPr>
+              <m:degHide m:val="1"/>
+              <m:ctrlPr>
+                <w:rPr>
+                  <w:rFonts w:ascii="Cambria Math" w:hAnsi="Cambria Math"/>
+                  <w:lang w:val="en-US"/>
+                </w:rPr>
+              </m:ctrlPr>
+            </m:radPr>
+            <m:deg>
+              <m:ctrlPr>
+                <w:rPr>
+                  <w:rFonts w:ascii="Cambria Math" w:hAnsi="Cambria Math"/>
+                  <w:i/>
+                </w:rPr>
+              </m:ctrlPr>
+            </m:deg>
+            <m:e>
+              <m:f>
+                <m:fPr>
+                  <m:ctrlPr>
+                    <w:rPr>
+                      <w:rFonts w:ascii="Cambria Math" w:hAnsi="Cambria Math"/>
+                    </w:rPr>
+                  </m:ctrlPr>
+                </m:fPr>
+                <m:num>
+                  <m:r>
+                    <w:rPr>
+                      <w:rFonts w:ascii="Cambria Math" w:hAnsi="Cambria Math"/>
+                    </w:rPr>
+                    <m:t>2</m:t>
+                  </m:r>
+                  <m:r>
+                    <m:rPr>
+                      <m:sty m:val="p"/>
+                    </m:rPr>
+                    <w:rPr>
+                      <w:rFonts w:ascii="Cambria Math" w:hAnsi="Cambria Math"/>
+                    </w:rPr>
+                    <m:t>*</m:t>
+                  </m:r>
+                  <m:r>
+                    <w:rPr>
+                      <w:rFonts w:ascii="Cambria Math" w:hAnsi="Cambria Math"/>
+                    </w:rPr>
+                    <m:t>1.6</m:t>
+                  </m:r>
+                  <m:r>
+                    <m:rPr>
+                      <m:sty m:val="p"/>
+                    </m:rPr>
+                    <w:rPr>
+                      <w:rFonts w:ascii="Cambria Math" w:hAnsi="Cambria Math"/>
+                    </w:rPr>
+                    <m:t>*</m:t>
+                  </m:r>
+                  <m:sSup>
+                    <m:sSupPr>
+                      <m:ctrlPr>
+                        <w:rPr>
+                          <w:rFonts w:ascii="Cambria Math" w:hAnsi="Cambria Math"/>
+                          <w:i/>
+                        </w:rPr>
+                      </m:ctrlPr>
+                    </m:sSupPr>
+                    <m:e>
+                      <m:r>
+                        <w:rPr>
+                          <w:rFonts w:ascii="Cambria Math" w:hAnsi="Cambria Math"/>
+                        </w:rPr>
+                        <m:t>10</m:t>
+                      </m:r>
+                      <m:ctrlPr>
+                        <w:rPr>
+                          <w:rFonts w:ascii="Cambria Math" w:hAnsi="Cambria Math"/>
+                        </w:rPr>
+                      </m:ctrlPr>
+                    </m:e>
+                    <m:sup>
+                      <m:r>
+                        <w:rPr>
+                          <w:rFonts w:ascii="Cambria Math" w:hAnsi="Cambria Math"/>
+                        </w:rPr>
+                        <m:t>-13</m:t>
+                      </m:r>
+                    </m:sup>
+                  </m:sSup>
+                  <m:ctrlPr>
+                    <w:rPr>
+                      <w:rFonts w:ascii="Cambria Math" w:hAnsi="Cambria Math"/>
+                      <w:i/>
+                    </w:rPr>
+                  </m:ctrlPr>
+                </m:num>
+                <m:den>
+                  <m:r>
+                    <w:rPr>
+                      <w:rFonts w:ascii="Cambria Math" w:hAnsi="Cambria Math"/>
+                    </w:rPr>
+                    <m:t>1.673</m:t>
+                  </m:r>
+                  <m:r>
+                    <m:rPr>
+                      <m:sty m:val="p"/>
+                    </m:rPr>
+                    <w:rPr>
+                      <w:rFonts w:ascii="Cambria Math" w:hAnsi="Cambria Math"/>
+                    </w:rPr>
+                    <m:t>*</m:t>
+                  </m:r>
+                  <m:sSup>
+                    <m:sSupPr>
+                      <m:ctrlPr>
+                        <w:rPr>
+                          <w:rFonts w:ascii="Cambria Math" w:hAnsi="Cambria Math"/>
+                          <w:i/>
+                        </w:rPr>
+                      </m:ctrlPr>
+                    </m:sSupPr>
+                    <m:e>
+                      <m:r>
+                        <w:rPr>
+                          <w:rFonts w:ascii="Cambria Math" w:hAnsi="Cambria Math"/>
+                        </w:rPr>
+                        <m:t>10</m:t>
+                      </m:r>
+                      <m:ctrlPr>
+                        <w:rPr>
+                          <w:rFonts w:ascii="Cambria Math" w:hAnsi="Cambria Math"/>
+                        </w:rPr>
+                      </m:ctrlPr>
+                    </m:e>
+                    <m:sup>
+                      <m:r>
+                        <w:rPr>
+                          <w:rFonts w:ascii="Cambria Math" w:hAnsi="Cambria Math"/>
+                        </w:rPr>
+                        <m:t>-27</m:t>
+                      </m:r>
+                    </m:sup>
+                  </m:sSup>
+                  <m:ctrlPr>
+                    <w:rPr>
+                      <w:rFonts w:ascii="Cambria Math" w:hAnsi="Cambria Math"/>
+                      <w:i/>
+                    </w:rPr>
+                  </m:ctrlPr>
+                </m:den>
+              </m:f>
+            </m:e>
+          </m:rad>
+          <m:r>
+            <w:rPr>
+              <w:rFonts w:ascii="Cambria Math" w:hAnsi="Cambria Math"/>
+              <w:lang w:val="en-US"/>
+            </w:rPr>
+            <m:t>=1,38*</m:t>
+          </m:r>
+          <m:sSup>
+            <m:sSupPr>
+              <m:ctrlPr>
+                <w:rPr>
+                  <w:rFonts w:ascii="Cambria Math" w:hAnsi="Cambria Math"/>
+                  <w:i/>
+                  <w:lang w:val="en-US"/>
+                </w:rPr>
+              </m:ctrlPr>
+            </m:sSupPr>
+            <m:e>
+              <m:r>
+                <w:rPr>
+                  <w:rFonts w:ascii="Cambria Math" w:hAnsi="Cambria Math"/>
+                  <w:lang w:val="en-US"/>
+                </w:rPr>
+                <m:t>10</m:t>
+              </m:r>
+            </m:e>
+            <m:sup>
+              <m:r>
+                <w:rPr>
+                  <w:rFonts w:ascii="Cambria Math" w:hAnsi="Cambria Math"/>
+                  <w:lang w:val="en-US"/>
+                </w:rPr>
+                <m:t>7</m:t>
+              </m:r>
+            </m:sup>
+          </m:sSup>
+          <m:r>
+            <w:rPr>
+              <w:rFonts w:ascii="Cambria Math" w:hAnsi="Cambria Math"/>
+            </w:rPr>
+            <m:t>м</m:t>
+          </m:r>
+          <m:r>
+            <m:rPr>
+              <m:lit/>
+            </m:rPr>
+            <w:rPr>
+              <w:rFonts w:ascii="Cambria Math" w:hAnsi="Cambria Math"/>
+            </w:rPr>
+            <m:t>/</m:t>
+          </m:r>
+          <m:r>
+            <w:rPr>
+              <w:rFonts w:ascii="Cambria Math" w:hAnsi="Cambria Math"/>
+            </w:rPr>
+            <m:t>с</m:t>
+          </m:r>
+        </m:oMath>
+      </m:oMathPara>
+    </w:p>
+    <w:p>
+      <w:pPr>
+        <w:pStyle w:val="ab"/>
+        <w:rPr>
+          <w:lang w:val="en-US"/>
+        </w:rPr>
+      </w:pPr>
+    </w:p>
+    <w:p>
+      <w:pPr>
+        <w:pStyle w:val="ab"/>
+      </w:pPr>
+      <m:oMathPara>
+        <m:oMathParaPr>
+          <m:jc m:val="left"/>
+        </m:oMathParaPr>
+        <m:oMath>
+          <m:r>
+            <w:rPr>
+              <w:rFonts w:ascii="Cambria Math" w:hAnsi="Cambria Math"/>
+              <w:lang w:val="en-US"/>
+            </w:rPr>
+            <m:t>B=</m:t>
+          </m:r>
+          <m:f>
+            <m:fPr>
+              <m:ctrlPr>
+                <w:rPr>
+                  <w:rFonts w:ascii="Cambria Math" w:hAnsi="Cambria Math"/>
+                  <w:lang w:val="en-US"/>
+                </w:rPr>
+              </m:ctrlPr>
+            </m:fPr>
+            <m:num>
+              <m:r>
+                <w:rPr>
+                  <w:rFonts w:ascii="Cambria Math" w:hAnsi="Cambria Math"/>
+                  <w:lang w:val="en-US"/>
+                </w:rPr>
+                <m:t>mv</m:t>
+              </m:r>
+              <m:ctrlPr>
+                <w:rPr>
+                  <w:rFonts w:ascii="Cambria Math" w:hAnsi="Cambria Math"/>
+                  <w:i/>
+                  <w:lang w:val="en-US"/>
+                </w:rPr>
+              </m:ctrlPr>
+            </m:num>
+            <m:den>
+              <m:r>
+                <w:rPr>
+                  <w:rFonts w:ascii="Cambria Math" w:hAnsi="Cambria Math"/>
+                  <w:lang w:val="en-US"/>
+                </w:rPr>
+                <m:t>Rq</m:t>
+              </m:r>
+              <m:ctrlPr>
+                <w:rPr>
+                  <w:rFonts w:ascii="Cambria Math" w:hAnsi="Cambria Math"/>
+                  <w:i/>
+                  <w:lang w:val="en-US"/>
+                </w:rPr>
+              </m:ctrlPr>
+            </m:den>
+          </m:f>
+          <m:r>
+            <w:rPr>
+              <w:rFonts w:ascii="Cambria Math" w:hAnsi="Cambria Math"/>
+              <w:lang w:val="en-US"/>
+            </w:rPr>
+            <m:t xml:space="preserve">= </m:t>
+          </m:r>
+          <m:f>
+            <m:fPr>
+              <m:ctrlPr>
+                <w:rPr>
+                  <w:rFonts w:ascii="Cambria Math" w:hAnsi="Cambria Math"/>
+                  <w:lang w:val="en-US"/>
+                </w:rPr>
+              </m:ctrlPr>
+            </m:fPr>
+            <m:num>
+              <m:r>
+                <w:rPr>
+                  <w:rFonts w:ascii="Cambria Math" w:hAnsi="Cambria Math"/>
+                  <w:lang w:val="en-US"/>
+                </w:rPr>
+                <m:t>1.673</m:t>
+              </m:r>
+              <m:r>
+                <m:rPr>
+                  <m:sty m:val="p"/>
+                </m:rPr>
+                <w:rPr>
+                  <w:rFonts w:ascii="Cambria Math" w:hAnsi="Cambria Math"/>
+                  <w:lang w:val="en-US"/>
+                </w:rPr>
+                <m:t>*</m:t>
+              </m:r>
+              <m:sSup>
+                <m:sSupPr>
+                  <m:ctrlPr>
+                    <w:rPr>
+                      <w:rFonts w:ascii="Cambria Math" w:hAnsi="Cambria Math"/>
+                      <w:i/>
+                      <w:lang w:val="en-US"/>
+                    </w:rPr>
+                  </m:ctrlPr>
+                </m:sSupPr>
+                <m:e>
+                  <m:r>
+                    <w:rPr>
+                      <w:rFonts w:ascii="Cambria Math" w:hAnsi="Cambria Math"/>
+                      <w:lang w:val="en-US"/>
+                    </w:rPr>
+                    <m:t>10</m:t>
+                  </m:r>
+                  <m:ctrlPr>
+                    <w:rPr>
+                      <w:rFonts w:ascii="Cambria Math" w:hAnsi="Cambria Math"/>
+                      <w:lang w:val="en-US"/>
+                    </w:rPr>
+                  </m:ctrlPr>
+                </m:e>
+                <m:sup>
+                  <m:r>
+                    <w:rPr>
+                      <w:rFonts w:ascii="Cambria Math" w:hAnsi="Cambria Math"/>
+                      <w:lang w:val="en-US"/>
+                    </w:rPr>
+                    <m:t>-27</m:t>
+                  </m:r>
+                </m:sup>
+              </m:sSup>
+              <m:r>
+                <m:rPr>
+                  <m:sty m:val="p"/>
+                </m:rPr>
+                <w:rPr>
+                  <w:rFonts w:ascii="Cambria Math" w:hAnsi="Cambria Math"/>
+                  <w:lang w:val="en-US"/>
+                </w:rPr>
+                <m:t>*</m:t>
+              </m:r>
+              <m:r>
+                <w:rPr>
+                  <w:rFonts w:ascii="Cambria Math" w:hAnsi="Cambria Math"/>
+                  <w:lang w:val="en-US"/>
+                </w:rPr>
+                <m:t>1.38</m:t>
+              </m:r>
+              <m:r>
+                <m:rPr>
+                  <m:sty m:val="p"/>
+                </m:rPr>
+                <w:rPr>
+                  <w:rFonts w:ascii="Cambria Math" w:hAnsi="Cambria Math"/>
+                  <w:lang w:val="en-US"/>
+                </w:rPr>
+                <m:t>*</m:t>
+              </m:r>
+              <m:sSup>
+                <m:sSupPr>
+                  <m:ctrlPr>
+                    <w:rPr>
+                      <w:rFonts w:ascii="Cambria Math" w:hAnsi="Cambria Math"/>
+                      <w:i/>
+                      <w:lang w:val="en-US"/>
+                    </w:rPr>
+                  </m:ctrlPr>
+                </m:sSupPr>
+                <m:e>
+                  <m:r>
+                    <w:rPr>
+                      <w:rFonts w:ascii="Cambria Math" w:hAnsi="Cambria Math"/>
+                      <w:lang w:val="en-US"/>
+                    </w:rPr>
+                    <m:t>10</m:t>
+                  </m:r>
+                  <m:ctrlPr>
+                    <w:rPr>
+                      <w:rFonts w:ascii="Cambria Math" w:hAnsi="Cambria Math"/>
+                      <w:lang w:val="en-US"/>
+                    </w:rPr>
+                  </m:ctrlPr>
+                </m:e>
+                <m:sup>
+                  <m:r>
+                    <w:rPr>
+                      <w:rFonts w:ascii="Cambria Math" w:hAnsi="Cambria Math"/>
+                      <w:lang w:val="en-US"/>
+                    </w:rPr>
+                    <m:t>7</m:t>
+                  </m:r>
+                </m:sup>
+              </m:sSup>
+            </m:num>
+            <m:den>
+              <m:r>
+                <w:rPr>
+                  <w:rFonts w:ascii="Cambria Math" w:hAnsi="Cambria Math"/>
+                  <w:lang w:val="en-US"/>
+                </w:rPr>
+                <m:t>0.02</m:t>
+              </m:r>
+              <m:r>
+                <m:rPr>
+                  <m:sty m:val="p"/>
+                </m:rPr>
+                <w:rPr>
+                  <w:rFonts w:ascii="Cambria Math" w:hAnsi="Cambria Math"/>
+                  <w:lang w:val="en-US"/>
+                </w:rPr>
+                <m:t>*</m:t>
+              </m:r>
+              <m:r>
+                <w:rPr>
+                  <w:rFonts w:ascii="Cambria Math" w:hAnsi="Cambria Math"/>
+                  <w:lang w:val="en-US"/>
+                </w:rPr>
+                <m:t>1.6</m:t>
+              </m:r>
+              <m:r>
+                <m:rPr>
+                  <m:sty m:val="p"/>
+                </m:rPr>
+                <w:rPr>
+                  <w:rFonts w:ascii="Cambria Math" w:hAnsi="Cambria Math"/>
+                  <w:lang w:val="en-US"/>
+                </w:rPr>
+                <m:t>*</m:t>
+              </m:r>
+              <m:sSup>
+                <m:sSupPr>
+                  <m:ctrlPr>
+                    <w:rPr>
+                      <w:rFonts w:ascii="Cambria Math" w:hAnsi="Cambria Math"/>
+                      <w:i/>
+                      <w:lang w:val="en-US"/>
+                    </w:rPr>
+                  </m:ctrlPr>
+                </m:sSupPr>
+                <m:e>
+                  <m:r>
+                    <w:rPr>
+                      <w:rFonts w:ascii="Cambria Math" w:hAnsi="Cambria Math"/>
+                      <w:lang w:val="en-US"/>
+                    </w:rPr>
+                    <m:t>10</m:t>
+                  </m:r>
+                  <m:ctrlPr>
+                    <w:rPr>
+                      <w:rFonts w:ascii="Cambria Math" w:hAnsi="Cambria Math"/>
+                      <w:lang w:val="en-US"/>
+                    </w:rPr>
+                  </m:ctrlPr>
+                </m:e>
+                <m:sup>
+                  <m:r>
+                    <w:rPr>
+                      <w:rFonts w:ascii="Cambria Math" w:hAnsi="Cambria Math"/>
+                      <w:lang w:val="en-US"/>
+                    </w:rPr>
+                    <m:t>-19</m:t>
+                  </m:r>
+                </m:sup>
+              </m:sSup>
+            </m:den>
+          </m:f>
+          <m:r>
+            <w:rPr>
+              <w:rFonts w:ascii="Cambria Math" w:hAnsi="Cambria Math"/>
+              <w:lang w:val="en-US"/>
+            </w:rPr>
+            <m:t>=7.21</m:t>
+          </m:r>
+          <m:r>
+            <w:rPr>
+              <w:rFonts w:ascii="Cambria Math" w:hAnsi="Cambria Math"/>
+            </w:rPr>
+            <m:t>Тл</m:t>
+          </m:r>
+        </m:oMath>
+      </m:oMathPara>
+    </w:p>
+    <w:p>
+      <w:pPr>
+        <w:pStyle w:val="ab"/>
+      </w:pPr>
+    </w:p>
     <w:sectPr>
-      <w:footerReference w:type="even" r:id="rId13"/>
-      <w:footerReference w:type="default" r:id="rId14"/>
-      <w:headerReference w:type="first" r:id="rId15"/>
+      <w:footerReference w:type="even" r:id="rId14"/>
+      <w:footerReference w:type="default" r:id="rId15"/>
+      <w:headerReference w:type="first" r:id="rId16"/>
       <w:pgSz w:w="11909" w:h="16834" w:code="9"/>
       <w:pgMar w:top="567" w:right="567" w:bottom="567" w:left="567" w:header="720" w:footer="720" w:gutter="567"/>
       <w:cols w:space="60"/>
@@ -10179,6 +12507,95 @@
       </w:pPr>
     </w:lvl>
   </w:abstractNum>
+  <w:abstractNum w:abstractNumId="4" w15:restartNumberingAfterBreak="0">
+    <w:nsid w:val="64B65DAB"/>
+    <w:multiLevelType w:val="hybridMultilevel"/>
+    <w:tmpl w:val="1D745FEE"/>
+    <w:lvl w:ilvl="0" w:tplc="04190011">
+      <w:start w:val="1"/>
+      <w:numFmt w:val="decimal"/>
+      <w:lvlText w:val="%1)"/>
+      <w:lvlJc w:val="left"/>
+      <w:pPr>
+        <w:ind w:left="720" w:hanging="360"/>
+      </w:pPr>
+      <w:rPr>
+        <w:rFonts w:hint="default"/>
+      </w:rPr>
+    </w:lvl>
+    <w:lvl w:ilvl="1" w:tplc="04190019" w:tentative="1">
+      <w:start w:val="1"/>
+      <w:numFmt w:val="lowerLetter"/>
+      <w:lvlText w:val="%2."/>
+      <w:lvlJc w:val="left"/>
+      <w:pPr>
+        <w:ind w:left="1440" w:hanging="360"/>
+      </w:pPr>
+    </w:lvl>
+    <w:lvl w:ilvl="2" w:tplc="0419001B" w:tentative="1">
+      <w:start w:val="1"/>
+      <w:numFmt w:val="lowerRoman"/>
+      <w:lvlText w:val="%3."/>
+      <w:lvlJc w:val="right"/>
+      <w:pPr>
+        <w:ind w:left="2160" w:hanging="180"/>
+      </w:pPr>
+    </w:lvl>
+    <w:lvl w:ilvl="3" w:tplc="0419000F" w:tentative="1">
+      <w:start w:val="1"/>
+      <w:numFmt w:val="decimal"/>
+      <w:lvlText w:val="%4."/>
+      <w:lvlJc w:val="left"/>
+      <w:pPr>
+        <w:ind w:left="2880" w:hanging="360"/>
+      </w:pPr>
+    </w:lvl>
+    <w:lvl w:ilvl="4" w:tplc="04190019" w:tentative="1">
+      <w:start w:val="1"/>
+      <w:numFmt w:val="lowerLetter"/>
+      <w:lvlText w:val="%5."/>
+      <w:lvlJc w:val="left"/>
+      <w:pPr>
+        <w:ind w:left="3600" w:hanging="360"/>
+      </w:pPr>
+    </w:lvl>
+    <w:lvl w:ilvl="5" w:tplc="0419001B" w:tentative="1">
+      <w:start w:val="1"/>
+      <w:numFmt w:val="lowerRoman"/>
+      <w:lvlText w:val="%6."/>
+      <w:lvlJc w:val="right"/>
+      <w:pPr>
+        <w:ind w:left="4320" w:hanging="180"/>
+      </w:pPr>
+    </w:lvl>
+    <w:lvl w:ilvl="6" w:tplc="0419000F" w:tentative="1">
+      <w:start w:val="1"/>
+      <w:numFmt w:val="decimal"/>
+      <w:lvlText w:val="%7."/>
+      <w:lvlJc w:val="left"/>
+      <w:pPr>
+        <w:ind w:left="5040" w:hanging="360"/>
+      </w:pPr>
+    </w:lvl>
+    <w:lvl w:ilvl="7" w:tplc="04190019" w:tentative="1">
+      <w:start w:val="1"/>
+      <w:numFmt w:val="lowerLetter"/>
+      <w:lvlText w:val="%8."/>
+      <w:lvlJc w:val="left"/>
+      <w:pPr>
+        <w:ind w:left="5760" w:hanging="360"/>
+      </w:pPr>
+    </w:lvl>
+    <w:lvl w:ilvl="8" w:tplc="0419001B" w:tentative="1">
+      <w:start w:val="1"/>
+      <w:numFmt w:val="lowerRoman"/>
+      <w:lvlText w:val="%9."/>
+      <w:lvlJc w:val="right"/>
+      <w:pPr>
+        <w:ind w:left="6480" w:hanging="180"/>
+      </w:pPr>
+    </w:lvl>
+  </w:abstractNum>
   <w:num w:numId="1" w16cid:durableId="1302999715">
     <w:abstractNumId w:val="2"/>
   </w:num>
@@ -10190,6 +12607,9 @@
   </w:num>
   <w:num w:numId="4" w16cid:durableId="661081418">
     <w:abstractNumId w:val="3"/>
+  </w:num>
+  <w:num w:numId="5" w16cid:durableId="1219172920">
+    <w:abstractNumId w:val="4"/>
   </w:num>
 </w:numbering>
 </file>
@@ -10968,7 +13388,17 @@
     </c:title>
     <c:autoTitleDeleted val="0"/>
     <c:plotArea>
-      <c:layout/>
+      <c:layout>
+        <c:manualLayout>
+          <c:layoutTarget val="inner"/>
+          <c:xMode val="edge"/>
+          <c:yMode val="edge"/>
+          <c:x val="0.10419743401785832"/>
+          <c:y val="0.13667385009272257"/>
+          <c:w val="0.79284399742182055"/>
+          <c:h val="0.65438327648318062"/>
+        </c:manualLayout>
+      </c:layout>
       <c:lineChart>
         <c:grouping val="standard"/>
         <c:varyColors val="0"/>
@@ -10988,23 +13418,8 @@
             <a:effectLst/>
           </c:spPr>
           <c:marker>
-            <c:symbol val="circle"/>
-            <c:size val="5"/>
-            <c:spPr>
-              <a:solidFill>
-                <a:schemeClr val="accent1"/>
-              </a:solidFill>
-              <a:ln w="9525">
-                <a:solidFill>
-                  <a:schemeClr val="accent1"/>
-                </a:solidFill>
-              </a:ln>
-              <a:effectLst/>
-            </c:spPr>
+            <c:symbol val="none"/>
           </c:marker>
-          <c:dLbls>
-            <c:delete val="1"/>
-          </c:dLbls>
           <c:cat>
             <c:numRef>
               <c:f>Лист1!$E$5:$E$25</c:f>
@@ -11149,7 +13564,7 @@
           <c:smooth val="0"/>
           <c:extLst>
             <c:ext xmlns:c16="http://schemas.microsoft.com/office/drawing/2014/chart" uri="{C3380CC4-5D6E-409C-BE32-E72D297353CC}">
-              <c16:uniqueId val="{00000000-9A21-4527-AED1-B3D953958541}"/>
+              <c16:uniqueId val="{00000000-EE62-4A43-8AB9-E4077B1C0942}"/>
             </c:ext>
           </c:extLst>
         </c:ser>
@@ -11169,23 +13584,8 @@
             <a:effectLst/>
           </c:spPr>
           <c:marker>
-            <c:symbol val="circle"/>
-            <c:size val="5"/>
-            <c:spPr>
-              <a:solidFill>
-                <a:schemeClr val="accent2"/>
-              </a:solidFill>
-              <a:ln w="9525">
-                <a:solidFill>
-                  <a:schemeClr val="accent2"/>
-                </a:solidFill>
-              </a:ln>
-              <a:effectLst/>
-            </c:spPr>
+            <c:symbol val="none"/>
           </c:marker>
-          <c:dLbls>
-            <c:delete val="1"/>
-          </c:dLbls>
           <c:cat>
             <c:numRef>
               <c:f>Лист1!$E$5:$E$25</c:f>
@@ -11333,14 +13733,13 @@
           <c:smooth val="0"/>
           <c:extLst>
             <c:ext xmlns:c16="http://schemas.microsoft.com/office/drawing/2014/chart" uri="{C3380CC4-5D6E-409C-BE32-E72D297353CC}">
-              <c16:uniqueId val="{00000001-9A21-4527-AED1-B3D953958541}"/>
+              <c16:uniqueId val="{00000001-EE62-4A43-8AB9-E4077B1C0942}"/>
             </c:ext>
           </c:extLst>
         </c:ser>
         <c:dLbls>
-          <c:dLblPos val="ctr"/>
           <c:showLegendKey val="0"/>
-          <c:showVal val="1"/>
+          <c:showVal val="0"/>
           <c:showCatName val="0"/>
           <c:showSerName val="0"/>
           <c:showPercent val="0"/>
@@ -11351,6 +13750,153 @@
         <c:axId val="1419261551"/>
         <c:axId val="1419258191"/>
       </c:lineChart>
+      <c:scatterChart>
+        <c:scatterStyle val="lineMarker"/>
+        <c:varyColors val="0"/>
+        <c:ser>
+          <c:idx val="2"/>
+          <c:order val="2"/>
+          <c:tx>
+            <c:v>I_кр</c:v>
+          </c:tx>
+          <c:spPr>
+            <a:ln w="25400" cap="rnd">
+              <a:noFill/>
+              <a:round/>
+            </a:ln>
+            <a:effectLst/>
+          </c:spPr>
+          <c:marker>
+            <c:symbol val="circle"/>
+            <c:size val="5"/>
+            <c:spPr>
+              <a:solidFill>
+                <a:srgbClr val="00B0F0"/>
+              </a:solidFill>
+              <a:ln w="9525">
+                <a:solidFill>
+                  <a:schemeClr val="accent3"/>
+                </a:solidFill>
+              </a:ln>
+              <a:effectLst/>
+            </c:spPr>
+          </c:marker>
+          <c:dPt>
+            <c:idx val="9"/>
+            <c:marker>
+              <c:symbol val="circle"/>
+              <c:size val="5"/>
+              <c:spPr>
+                <a:solidFill>
+                  <a:srgbClr val="00B0F0"/>
+                </a:solidFill>
+                <a:ln w="9525">
+                  <a:solidFill>
+                    <a:schemeClr val="accent3"/>
+                  </a:solidFill>
+                </a:ln>
+                <a:effectLst/>
+              </c:spPr>
+            </c:marker>
+            <c:bubble3D val="0"/>
+            <c:spPr>
+              <a:ln w="25400" cap="rnd">
+                <a:noFill/>
+                <a:round/>
+              </a:ln>
+              <a:effectLst/>
+            </c:spPr>
+            <c:extLst>
+              <c:ext xmlns:c16="http://schemas.microsoft.com/office/drawing/2014/chart" uri="{C3380CC4-5D6E-409C-BE32-E72D297353CC}">
+                <c16:uniqueId val="{00000003-EE62-4A43-8AB9-E4077B1C0942}"/>
+              </c:ext>
+            </c:extLst>
+          </c:dPt>
+          <c:yVal>
+            <c:numRef>
+              <c:f>Лист1!$H$5:$H$25</c:f>
+              <c:numCache>
+                <c:formatCode>General</c:formatCode>
+                <c:ptCount val="21"/>
+                <c:pt idx="9">
+                  <c:v>0.22</c:v>
+                </c:pt>
+              </c:numCache>
+            </c:numRef>
+          </c:yVal>
+          <c:smooth val="0"/>
+          <c:extLst>
+            <c:ext xmlns:c16="http://schemas.microsoft.com/office/drawing/2014/chart" uri="{C3380CC4-5D6E-409C-BE32-E72D297353CC}">
+              <c16:uniqueId val="{00000004-EE62-4A43-8AB9-E4077B1C0942}"/>
+            </c:ext>
+          </c:extLst>
+        </c:ser>
+        <c:ser>
+          <c:idx val="3"/>
+          <c:order val="3"/>
+          <c:tx>
+            <c:strRef>
+              <c:f>Лист1!$G$4</c:f>
+              <c:strCache>
+                <c:ptCount val="1"/>
+                <c:pt idx="0">
+                  <c:v>I_кр</c:v>
+                </c:pt>
+              </c:strCache>
+            </c:strRef>
+          </c:tx>
+          <c:spPr>
+            <a:ln w="25400" cap="rnd">
+              <a:noFill/>
+              <a:round/>
+            </a:ln>
+            <a:effectLst/>
+          </c:spPr>
+          <c:marker>
+            <c:symbol val="circle"/>
+            <c:size val="5"/>
+            <c:spPr>
+              <a:solidFill>
+                <a:schemeClr val="accent2"/>
+              </a:solidFill>
+              <a:ln w="9525">
+                <a:solidFill>
+                  <a:schemeClr val="accent4"/>
+                </a:solidFill>
+              </a:ln>
+              <a:effectLst/>
+            </c:spPr>
+          </c:marker>
+          <c:yVal>
+            <c:numRef>
+              <c:f>Лист1!$G$5:$G$25</c:f>
+              <c:numCache>
+                <c:formatCode>General</c:formatCode>
+                <c:ptCount val="21"/>
+                <c:pt idx="9">
+                  <c:v>0.28000000000000003</c:v>
+                </c:pt>
+              </c:numCache>
+            </c:numRef>
+          </c:yVal>
+          <c:smooth val="0"/>
+          <c:extLst>
+            <c:ext xmlns:c16="http://schemas.microsoft.com/office/drawing/2014/chart" uri="{C3380CC4-5D6E-409C-BE32-E72D297353CC}">
+              <c16:uniqueId val="{00000005-EE62-4A43-8AB9-E4077B1C0942}"/>
+            </c:ext>
+          </c:extLst>
+        </c:ser>
+        <c:dLbls>
+          <c:showLegendKey val="0"/>
+          <c:showVal val="0"/>
+          <c:showCatName val="0"/>
+          <c:showSerName val="0"/>
+          <c:showPercent val="0"/>
+          <c:showBubbleSize val="0"/>
+        </c:dLbls>
+        <c:axId val="1419261551"/>
+        <c:axId val="1419258191"/>
+      </c:scatterChart>
       <c:catAx>
         <c:axId val="1419261551"/>
         <c:scaling>
@@ -11416,12 +13962,6 @@
                     <a:effectLst/>
                   </a:rPr>
                   <a:t>L</a:t>
-                </a:r>
-                <a:r>
-                  <a:rPr lang="ru-RU" sz="1800" baseline="0">
-                    <a:effectLst/>
-                  </a:rPr>
-                  <a:t>, мкА</a:t>
                 </a:r>
                 <a:endParaRPr lang="ru-RU" sz="1800">
                   <a:effectLst/>
@@ -11581,18 +14121,6 @@
                     <a:effectLst/>
                   </a:rPr>
                   <a:t>a</a:t>
-                </a:r>
-                <a:r>
-                  <a:rPr lang="en-US" sz="1800" baseline="0">
-                    <a:effectLst/>
-                  </a:rPr>
-                  <a:t>, </a:t>
-                </a:r>
-                <a:r>
-                  <a:rPr lang="ru-RU" sz="1800" baseline="0">
-                    <a:effectLst/>
-                  </a:rPr>
-                  <a:t>мкА</a:t>
                 </a:r>
                 <a:endParaRPr lang="ru-RU" sz="1800">
                   <a:effectLst/>

</xml_diff>